<commit_message>
prepared AT2 & done work on AT1
</commit_message>
<xml_diff>
--- a/Informational Technology (Game Design)/Part 2 Redo/Identify and resolve client ICT problems/AT01/Knowledge Questions/ICTSAS432 - Assessment 1 - Knowledge Questions v2.0 by Richard Pountney.docx
+++ b/Informational Technology (Game Design)/Part 2 Redo/Identify and resolve client ICT problems/AT01/Knowledge Questions/ICTSAS432 - Assessment 1 - Knowledge Questions v2.0 by Richard Pountney.docx
@@ -506,8 +506,17 @@
           <w:rFonts w:ascii="Arial" w:hAnsi="Arial" w:cs="Arial"/>
           <w:i/>
         </w:rPr>
-        <w:t>Students to sign this document when submitting an assessment</w:t>
+        <w:t xml:space="preserve">Students to sign this document when submitting an </w:t>
       </w:r>
+      <w:proofErr w:type="gramStart"/>
+      <w:r>
+        <w:rPr>
+          <w:rFonts w:ascii="Arial" w:hAnsi="Arial" w:cs="Arial"/>
+          <w:i/>
+        </w:rPr>
+        <w:t>assessment</w:t>
+      </w:r>
+      <w:proofErr w:type="gramEnd"/>
     </w:p>
     <w:tbl>
       <w:tblPr>
@@ -1691,8 +1700,13 @@
               <w:t>Feedback will be given to you in class</w:t>
             </w:r>
             <w:r>
-              <w:t xml:space="preserve"> or via Blackboard</w:t>
-            </w:r>
+              <w:t xml:space="preserve"> or via </w:t>
+            </w:r>
+            <w:proofErr w:type="gramStart"/>
+            <w:r>
+              <w:t>Blackboard</w:t>
+            </w:r>
+            <w:proofErr w:type="gramEnd"/>
           </w:p>
           <w:p>
             <w:pPr>
@@ -2534,8 +2548,17 @@
                 <w:rFonts w:ascii="Tahoma" w:hAnsi="Tahoma" w:cs="Tahoma"/>
                 <w:sz w:val="20"/>
               </w:rPr>
-              <w:t>Computer operating system;</w:t>
-            </w:r>
+              <w:t xml:space="preserve">Computer </w:t>
+            </w:r>
+            <w:proofErr w:type="gramStart"/>
+            <w:r>
+              <w:rPr>
+                <w:rFonts w:ascii="Tahoma" w:hAnsi="Tahoma" w:cs="Tahoma"/>
+                <w:sz w:val="20"/>
+              </w:rPr>
+              <w:t>operating system;</w:t>
+            </w:r>
+            <w:proofErr w:type="gramEnd"/>
           </w:p>
           <w:p>
             <w:pPr>
@@ -2557,8 +2580,17 @@
                 <w:rFonts w:ascii="Tahoma" w:hAnsi="Tahoma" w:cs="Tahoma"/>
                 <w:sz w:val="20"/>
               </w:rPr>
-              <w:t>Internet Access;</w:t>
-            </w:r>
+              <w:t xml:space="preserve">Internet </w:t>
+            </w:r>
+            <w:proofErr w:type="gramStart"/>
+            <w:r>
+              <w:rPr>
+                <w:rFonts w:ascii="Tahoma" w:hAnsi="Tahoma" w:cs="Tahoma"/>
+                <w:sz w:val="20"/>
+              </w:rPr>
+              <w:t>Access;</w:t>
+            </w:r>
+            <w:proofErr w:type="gramEnd"/>
           </w:p>
           <w:p>
             <w:pPr>
@@ -2580,8 +2612,17 @@
                 <w:rFonts w:ascii="Tahoma" w:hAnsi="Tahoma" w:cs="Tahoma"/>
                 <w:sz w:val="20"/>
               </w:rPr>
-              <w:t>Word processing software;</w:t>
-            </w:r>
+              <w:t xml:space="preserve">Word processing </w:t>
+            </w:r>
+            <w:proofErr w:type="gramStart"/>
+            <w:r>
+              <w:rPr>
+                <w:rFonts w:ascii="Tahoma" w:hAnsi="Tahoma" w:cs="Tahoma"/>
+                <w:sz w:val="20"/>
+              </w:rPr>
+              <w:t>software;</w:t>
+            </w:r>
+            <w:proofErr w:type="gramEnd"/>
           </w:p>
           <w:p>
             <w:pPr>
@@ -3654,7 +3695,27 @@
                 <w:szCs w:val="22"/>
                 <w:lang w:val="en-US" w:eastAsia="en-US"/>
               </w:rPr>
-              <w:t>Explain the purpose of a SLA and how it helps provide consistent help-desk based practices and maintenance.</w:t>
+              <w:t xml:space="preserve">Explain the purpose of </w:t>
+            </w:r>
+            <w:proofErr w:type="gramStart"/>
+            <w:r>
+              <w:rPr>
+                <w:rFonts w:ascii="Arial" w:eastAsia="Calibri" w:hAnsi="Arial" w:cs="Arial"/>
+                <w:sz w:val="22"/>
+                <w:szCs w:val="22"/>
+                <w:lang w:val="en-US" w:eastAsia="en-US"/>
+              </w:rPr>
+              <w:t>a</w:t>
+            </w:r>
+            <w:proofErr w:type="gramEnd"/>
+            <w:r>
+              <w:rPr>
+                <w:rFonts w:ascii="Arial" w:eastAsia="Calibri" w:hAnsi="Arial" w:cs="Arial"/>
+                <w:sz w:val="22"/>
+                <w:szCs w:val="22"/>
+                <w:lang w:val="en-US" w:eastAsia="en-US"/>
+              </w:rPr>
+              <w:t xml:space="preserve"> SLA and how it helps provide consistent help-desk based practices and maintenance.</w:t>
             </w:r>
           </w:p>
           <w:p>
@@ -3762,7 +3823,21 @@
               <w:rPr>
                 <w:lang w:val="en-US"/>
               </w:rPr>
-              <w:t>SLAs provides consistent help through feedback.</w:t>
+              <w:t xml:space="preserve">SLAs </w:t>
+            </w:r>
+            <w:proofErr w:type="gramStart"/>
+            <w:r>
+              <w:rPr>
+                <w:lang w:val="en-US"/>
+              </w:rPr>
+              <w:t>provides</w:t>
+            </w:r>
+            <w:proofErr w:type="gramEnd"/>
+            <w:r>
+              <w:rPr>
+                <w:lang w:val="en-US"/>
+              </w:rPr>
+              <w:t xml:space="preserve"> consistent help through feedback.</w:t>
             </w:r>
           </w:p>
           <w:p>
@@ -3883,8 +3958,19 @@
                 <w:szCs w:val="22"/>
                 <w:lang w:val="en-US" w:eastAsia="en-AU"/>
               </w:rPr>
-              <w:t>Research and explain the limitations and possible issues a company would</w:t>
-            </w:r>
+              <w:t xml:space="preserve">Research and explain the limitations and possible issues a company </w:t>
+            </w:r>
+            <w:proofErr w:type="gramStart"/>
+            <w:r>
+              <w:rPr>
+                <w:rFonts w:ascii="Arial" w:hAnsi="Arial" w:cs="Arial"/>
+                <w:sz w:val="22"/>
+                <w:szCs w:val="22"/>
+                <w:lang w:val="en-US" w:eastAsia="en-AU"/>
+              </w:rPr>
+              <w:t>would</w:t>
+            </w:r>
+            <w:proofErr w:type="gramEnd"/>
           </w:p>
           <w:p>
             <w:pPr>
@@ -4055,48 +4141,12 @@
               </w:rPr>
               <w:t xml:space="preserve"> Some newer hardware doesn’t support older OS platforms.</w:t>
             </w:r>
-          </w:p>
-          <w:p>
-            <w:pPr>
-              <w:widowControl w:val="0"/>
-              <w:spacing w:before="62"/>
-              <w:ind w:right="-20"/>
-              <w:rPr>
-                <w:rFonts w:ascii="Arial" w:eastAsia="Arial" w:hAnsi="Arial" w:cs="Arial"/>
-                <w:color w:val="0000CC"/>
-                <w:sz w:val="22"/>
-                <w:szCs w:val="22"/>
-                <w:lang w:val="en-US" w:eastAsia="en-US"/>
-              </w:rPr>
-            </w:pPr>
-          </w:p>
-          <w:p>
-            <w:pPr>
-              <w:widowControl w:val="0"/>
-              <w:spacing w:before="62"/>
-              <w:ind w:right="-20"/>
-              <w:rPr>
-                <w:rFonts w:ascii="Arial" w:eastAsia="Arial" w:hAnsi="Arial" w:cs="Arial"/>
-                <w:color w:val="0000CC"/>
-                <w:sz w:val="22"/>
-                <w:szCs w:val="22"/>
-                <w:lang w:val="en-US" w:eastAsia="en-US"/>
-              </w:rPr>
-            </w:pPr>
-          </w:p>
-          <w:p>
-            <w:pPr>
-              <w:widowControl w:val="0"/>
-              <w:spacing w:before="62"/>
-              <w:ind w:right="-20"/>
-              <w:rPr>
-                <w:rFonts w:ascii="Arial" w:eastAsia="Arial" w:hAnsi="Arial" w:cs="Arial"/>
-                <w:color w:val="0000CC"/>
-                <w:sz w:val="22"/>
-                <w:szCs w:val="22"/>
-                <w:lang w:val="en-US" w:eastAsia="en-US"/>
-              </w:rPr>
-            </w:pPr>
+            <w:r>
+              <w:rPr>
+                <w:lang w:val="en-US"/>
+              </w:rPr>
+              <w:br/>
+            </w:r>
           </w:p>
         </w:tc>
         <w:tc>
@@ -4320,56 +4370,18 @@
                 <w:lang w:val="en-US"/>
               </w:rPr>
             </w:pPr>
-          </w:p>
-          <w:p>
-            <w:pPr>
-              <w:widowControl w:val="0"/>
-              <w:spacing w:before="62"/>
-              <w:ind w:left="108" w:right="-20"/>
-              <w:rPr>
-                <w:rFonts w:ascii="Arial" w:eastAsia="Arial" w:hAnsi="Arial" w:cs="Arial"/>
-                <w:bCs/>
-                <w:color w:val="231F20"/>
-                <w:spacing w:val="2"/>
-                <w:sz w:val="22"/>
-                <w:szCs w:val="22"/>
-                <w:lang w:val="en-US" w:eastAsia="en-US"/>
-              </w:rPr>
-            </w:pPr>
-          </w:p>
-          <w:p>
-            <w:pPr>
-              <w:widowControl w:val="0"/>
-              <w:spacing w:before="62"/>
-              <w:ind w:left="108" w:right="-20"/>
-              <w:rPr>
-                <w:rFonts w:ascii="Arial" w:eastAsia="Arial" w:hAnsi="Arial" w:cs="Arial"/>
-                <w:b/>
-                <w:bCs/>
-                <w:color w:val="231F20"/>
-                <w:spacing w:val="2"/>
-                <w:sz w:val="22"/>
-                <w:szCs w:val="22"/>
-                <w:lang w:val="en-US" w:eastAsia="en-US"/>
-              </w:rPr>
-            </w:pPr>
-          </w:p>
-          <w:p>
-            <w:pPr>
-              <w:widowControl w:val="0"/>
-              <w:spacing w:before="62"/>
-              <w:ind w:left="108" w:right="-20"/>
-              <w:rPr>
-                <w:rFonts w:ascii="Arial" w:eastAsia="Arial" w:hAnsi="Arial" w:cs="Arial"/>
-                <w:b/>
-                <w:bCs/>
-                <w:color w:val="231F20"/>
-                <w:spacing w:val="2"/>
-                <w:sz w:val="14"/>
-                <w:szCs w:val="22"/>
-                <w:lang w:eastAsia="en-US"/>
-              </w:rPr>
-            </w:pPr>
+            <w:r>
+              <w:rPr>
+                <w:lang w:val="en-US"/>
+              </w:rPr>
+              <w:t>I think the fishbone diagram is good for seeing the cause &amp; effect of each problem which makes it more clear on what should be prioritised.</w:t>
+            </w:r>
+            <w:r>
+              <w:rPr>
+                <w:lang w:val="en-US"/>
+              </w:rPr>
+              <w:br/>
+            </w:r>
           </w:p>
         </w:tc>
         <w:tc>
@@ -4606,19 +4618,17 @@
           </w:p>
           <w:p>
             <w:pPr>
-              <w:widowControl w:val="0"/>
-              <w:spacing w:before="62"/>
-              <w:ind w:left="108" w:right="-20"/>
-              <w:rPr>
-                <w:rFonts w:ascii="Arial" w:eastAsia="Arial" w:hAnsi="Arial" w:cs="Arial"/>
-                <w:bCs/>
-                <w:color w:val="231F20"/>
-                <w:spacing w:val="2"/>
-                <w:sz w:val="22"/>
-                <w:szCs w:val="22"/>
-                <w:lang w:val="en-US" w:eastAsia="en-US"/>
-              </w:rPr>
-            </w:pPr>
+              <w:pStyle w:val="MyStyle"/>
+              <w:rPr>
+                <w:lang w:val="en-US"/>
+              </w:rPr>
+            </w:pPr>
+            <w:r>
+              <w:rPr>
+                <w:lang w:val="en-US"/>
+              </w:rPr>
+              <w:t>Report details, &amp; Organization Information</w:t>
+            </w:r>
           </w:p>
           <w:p>
             <w:pPr>
@@ -4920,52 +4930,63 @@
           </w:p>
           <w:p>
             <w:pPr>
-              <w:widowControl w:val="0"/>
-              <w:spacing w:before="62"/>
-              <w:ind w:left="108" w:right="-20"/>
-              <w:rPr>
-                <w:rFonts w:ascii="Arial" w:eastAsia="Arial" w:hAnsi="Arial" w:cs="Arial"/>
-                <w:bCs/>
-                <w:color w:val="231F20"/>
-                <w:spacing w:val="2"/>
-                <w:sz w:val="22"/>
-                <w:szCs w:val="22"/>
-                <w:lang w:val="en-US" w:eastAsia="en-US"/>
-              </w:rPr>
-            </w:pPr>
-          </w:p>
-          <w:p>
-            <w:pPr>
-              <w:widowControl w:val="0"/>
-              <w:spacing w:before="62"/>
-              <w:ind w:left="108" w:right="-20"/>
-              <w:rPr>
-                <w:rFonts w:ascii="Arial" w:eastAsia="Arial" w:hAnsi="Arial" w:cs="Arial"/>
-                <w:bCs/>
-                <w:color w:val="231F20"/>
-                <w:spacing w:val="2"/>
-                <w:sz w:val="22"/>
-                <w:szCs w:val="22"/>
-                <w:lang w:val="en-US" w:eastAsia="en-US"/>
-              </w:rPr>
-            </w:pPr>
-          </w:p>
-          <w:p>
-            <w:pPr>
-              <w:widowControl w:val="0"/>
-              <w:spacing w:before="62"/>
-              <w:ind w:left="108" w:right="-20"/>
-              <w:rPr>
-                <w:rFonts w:ascii="Arial" w:eastAsia="Arial" w:hAnsi="Arial" w:cs="Arial"/>
-                <w:b/>
-                <w:bCs/>
-                <w:color w:val="231F20"/>
-                <w:spacing w:val="2"/>
-                <w:sz w:val="14"/>
-                <w:szCs w:val="22"/>
-                <w:lang w:eastAsia="en-US"/>
-              </w:rPr>
-            </w:pPr>
+              <w:pStyle w:val="MyStyle"/>
+              <w:numPr>
+                <w:ilvl w:val="0"/>
+                <w:numId w:val="30"/>
+              </w:numPr>
+              <w:rPr>
+                <w:lang w:val="en-US"/>
+              </w:rPr>
+            </w:pPr>
+            <w:r>
+              <w:rPr>
+                <w:lang w:val="en-US"/>
+              </w:rPr>
+              <w:t>Document the information in the helpdesk system.</w:t>
+            </w:r>
+          </w:p>
+          <w:p>
+            <w:pPr>
+              <w:pStyle w:val="MyStyle"/>
+              <w:numPr>
+                <w:ilvl w:val="0"/>
+                <w:numId w:val="30"/>
+              </w:numPr>
+              <w:rPr>
+                <w:lang w:val="en-US"/>
+              </w:rPr>
+            </w:pPr>
+            <w:r>
+              <w:rPr>
+                <w:lang w:val="en-US"/>
+              </w:rPr>
+              <w:t>Check if your company can provide the level of support needed or if something similar has been done before in the helpdesk system.</w:t>
+            </w:r>
+          </w:p>
+          <w:p>
+            <w:pPr>
+              <w:pStyle w:val="MyStyle"/>
+              <w:numPr>
+                <w:ilvl w:val="0"/>
+                <w:numId w:val="30"/>
+              </w:numPr>
+              <w:rPr>
+                <w:lang w:val="en-US"/>
+              </w:rPr>
+            </w:pPr>
+            <w:r>
+              <w:rPr>
+                <w:lang w:val="en-US"/>
+              </w:rPr>
+              <w:t>If not able to support, then escalate or pass to the section that can support.</w:t>
+            </w:r>
+            <w:r>
+              <w:rPr>
+                <w:lang w:val="en-US"/>
+              </w:rPr>
+              <w:br/>
+            </w:r>
           </w:p>
         </w:tc>
         <w:tc>
@@ -5211,17 +5232,9 @@
           </w:p>
           <w:p>
             <w:pPr>
-              <w:widowControl w:val="0"/>
-              <w:spacing w:before="62"/>
-              <w:ind w:left="108" w:right="-20"/>
-              <w:rPr>
-                <w:rFonts w:ascii="Arial" w:eastAsia="Arial" w:hAnsi="Arial" w:cs="Arial"/>
-                <w:bCs/>
-                <w:color w:val="231F20"/>
-                <w:spacing w:val="2"/>
-                <w:sz w:val="22"/>
-                <w:szCs w:val="22"/>
-                <w:lang w:val="en-US" w:eastAsia="en-US"/>
+              <w:pStyle w:val="MyStyle"/>
+              <w:rPr>
+                <w:lang w:val="en-US"/>
               </w:rPr>
             </w:pPr>
           </w:p>
@@ -5621,8 +5634,26 @@
                 <w:szCs w:val="22"/>
                 <w:lang w:eastAsia="en-US"/>
               </w:rPr>
-              <w:t>a web server</w:t>
-            </w:r>
+              <w:t xml:space="preserve">a web </w:t>
+            </w:r>
+            <w:proofErr w:type="gramStart"/>
+            <w:r>
+              <w:rPr>
+                <w:rFonts w:ascii="Arial" w:eastAsia="Arial" w:hAnsi="Arial" w:cs="Arial"/>
+                <w:color w:val="231F20"/>
+                <w:spacing w:val="2"/>
+                <w:sz w:val="22"/>
+                <w:szCs w:val="22"/>
+                <w:lang w:eastAsia="en-US"/>
+              </w:rPr>
+              <w:t>server</w:t>
+            </w:r>
+            <w:proofErr w:type="gramEnd"/>
+          </w:p>
+          <w:p>
+            <w:pPr>
+              <w:pStyle w:val="MyStyle"/>
+            </w:pPr>
           </w:p>
           <w:p>
             <w:pPr>
@@ -5643,21 +5674,6 @@
             <w:pPr>
               <w:widowControl w:val="0"/>
               <w:spacing w:before="62"/>
-              <w:ind w:left="108" w:right="-20"/>
-              <w:rPr>
-                <w:rFonts w:ascii="Arial" w:eastAsia="Arial" w:hAnsi="Arial" w:cs="Arial"/>
-                <w:color w:val="231F20"/>
-                <w:spacing w:val="2"/>
-                <w:sz w:val="22"/>
-                <w:szCs w:val="22"/>
-                <w:lang w:eastAsia="en-US"/>
-              </w:rPr>
-            </w:pPr>
-          </w:p>
-          <w:p>
-            <w:pPr>
-              <w:widowControl w:val="0"/>
-              <w:spacing w:before="62"/>
               <w:ind w:right="-20"/>
               <w:rPr>
                 <w:rFonts w:ascii="Arial" w:eastAsia="Arial" w:hAnsi="Arial" w:cs="Arial"/>
@@ -5712,17 +5728,7 @@
           </w:p>
           <w:p>
             <w:pPr>
-              <w:widowControl w:val="0"/>
-              <w:spacing w:before="62"/>
-              <w:ind w:right="-20"/>
-              <w:rPr>
-                <w:rFonts w:ascii="Arial" w:eastAsia="Arial" w:hAnsi="Arial" w:cs="Arial"/>
-                <w:color w:val="231F20"/>
-                <w:spacing w:val="2"/>
-                <w:sz w:val="22"/>
-                <w:szCs w:val="22"/>
-                <w:lang w:eastAsia="en-US"/>
-              </w:rPr>
+              <w:pStyle w:val="MyStyle"/>
             </w:pPr>
           </w:p>
           <w:p>
@@ -5824,17 +5830,7 @@
           </w:p>
           <w:p>
             <w:pPr>
-              <w:widowControl w:val="0"/>
-              <w:spacing w:before="62"/>
-              <w:ind w:left="108" w:right="-20"/>
-              <w:rPr>
-                <w:rFonts w:ascii="Arial" w:eastAsia="Arial" w:hAnsi="Arial" w:cs="Arial"/>
-                <w:color w:val="231F20"/>
-                <w:spacing w:val="2"/>
-                <w:sz w:val="22"/>
-                <w:szCs w:val="22"/>
-                <w:lang w:eastAsia="en-US"/>
-              </w:rPr>
+              <w:pStyle w:val="MyStyle"/>
             </w:pPr>
           </w:p>
           <w:p>
@@ -6125,17 +6121,9 @@
           </w:p>
           <w:p>
             <w:pPr>
-              <w:widowControl w:val="0"/>
-              <w:spacing w:before="62"/>
-              <w:ind w:left="108" w:right="-20"/>
-              <w:rPr>
-                <w:rFonts w:ascii="Arial" w:eastAsia="Arial" w:hAnsi="Arial" w:cs="Arial"/>
-                <w:bCs/>
-                <w:color w:val="231F20"/>
-                <w:spacing w:val="2"/>
-                <w:sz w:val="22"/>
-                <w:szCs w:val="22"/>
-                <w:lang w:val="en-US" w:eastAsia="en-US"/>
+              <w:pStyle w:val="MyStyle"/>
+              <w:rPr>
+                <w:lang w:val="en-US"/>
               </w:rPr>
             </w:pPr>
           </w:p>
@@ -6478,14 +6466,9 @@
           </w:p>
           <w:p>
             <w:pPr>
-              <w:widowControl w:val="0"/>
-              <w:spacing w:before="62"/>
-              <w:ind w:left="108" w:right="-20"/>
-              <w:rPr>
-                <w:rFonts w:ascii="Arial" w:eastAsia="Arial" w:hAnsi="Arial" w:cs="Arial"/>
-                <w:sz w:val="22"/>
-                <w:szCs w:val="22"/>
-                <w:lang w:val="en-US" w:eastAsia="en-US"/>
+              <w:pStyle w:val="MyStyle"/>
+              <w:rPr>
+                <w:lang w:val="en-US"/>
               </w:rPr>
             </w:pPr>
           </w:p>
@@ -6734,17 +6717,9 @@
           </w:p>
           <w:p>
             <w:pPr>
-              <w:widowControl w:val="0"/>
-              <w:spacing w:before="62"/>
-              <w:ind w:left="108" w:right="-20"/>
-              <w:rPr>
-                <w:rFonts w:ascii="Arial" w:eastAsia="Arial" w:hAnsi="Arial" w:cs="Arial"/>
-                <w:bCs/>
-                <w:color w:val="231F20"/>
-                <w:spacing w:val="2"/>
-                <w:sz w:val="22"/>
-                <w:szCs w:val="22"/>
-                <w:lang w:val="en-US" w:eastAsia="en-US"/>
+              <w:pStyle w:val="MyStyle"/>
+              <w:rPr>
+                <w:lang w:val="en-US"/>
               </w:rPr>
             </w:pPr>
           </w:p>
@@ -6943,7 +6918,25 @@
                 <w:sz w:val="22"/>
                 <w:szCs w:val="22"/>
               </w:rPr>
-              <w:t>the technology, method and tools available to automate the installation of a current Microsoft Windows OS</w:t>
+              <w:t xml:space="preserve">the technology, </w:t>
+            </w:r>
+            <w:proofErr w:type="gramStart"/>
+            <w:r>
+              <w:rPr>
+                <w:rFonts w:ascii="Arial" w:hAnsi="Arial" w:cs="Arial"/>
+                <w:sz w:val="22"/>
+                <w:szCs w:val="22"/>
+              </w:rPr>
+              <w:t>method</w:t>
+            </w:r>
+            <w:proofErr w:type="gramEnd"/>
+            <w:r>
+              <w:rPr>
+                <w:rFonts w:ascii="Arial" w:hAnsi="Arial" w:cs="Arial"/>
+                <w:sz w:val="22"/>
+                <w:szCs w:val="22"/>
+              </w:rPr>
+              <w:t xml:space="preserve"> and tools available to automate the installation of a current Microsoft Windows OS</w:t>
             </w:r>
             <w:r>
               <w:rPr>
@@ -7068,17 +7061,9 @@
           </w:p>
           <w:p>
             <w:pPr>
-              <w:widowControl w:val="0"/>
-              <w:spacing w:before="62"/>
-              <w:ind w:left="108" w:right="-20"/>
-              <w:rPr>
-                <w:rFonts w:ascii="Arial" w:eastAsia="Arial" w:hAnsi="Arial" w:cs="Arial"/>
-                <w:bCs/>
-                <w:color w:val="231F20"/>
-                <w:spacing w:val="2"/>
-                <w:sz w:val="22"/>
-                <w:szCs w:val="22"/>
-                <w:lang w:val="en-US" w:eastAsia="en-US"/>
+              <w:pStyle w:val="MyStyle"/>
+              <w:rPr>
+                <w:lang w:val="en-US"/>
               </w:rPr>
             </w:pPr>
           </w:p>
@@ -9299,7 +9284,31 @@
               <w:szCs w:val="16"/>
               <w:lang w:val="en-US"/>
             </w:rPr>
-            <w:t>Ver. #  ;  Date</w:t>
+            <w:t xml:space="preserve">Ver. </w:t>
+          </w:r>
+          <w:proofErr w:type="gramStart"/>
+          <w:r>
+            <w:rPr>
+              <w:rFonts w:asciiTheme="minorHAnsi" w:hAnsiTheme="minorHAnsi"/>
+              <w:b/>
+              <w:snapToGrid w:val="0"/>
+              <w:sz w:val="14"/>
+              <w:szCs w:val="16"/>
+              <w:lang w:val="en-US"/>
+            </w:rPr>
+            <w:t>#  ;</w:t>
+          </w:r>
+          <w:proofErr w:type="gramEnd"/>
+          <w:r>
+            <w:rPr>
+              <w:rFonts w:asciiTheme="minorHAnsi" w:hAnsiTheme="minorHAnsi"/>
+              <w:b/>
+              <w:snapToGrid w:val="0"/>
+              <w:sz w:val="14"/>
+              <w:szCs w:val="16"/>
+              <w:lang w:val="en-US"/>
+            </w:rPr>
+            <w:t xml:space="preserve">  Date</w:t>
           </w:r>
         </w:p>
       </w:tc>
@@ -11037,6 +11046,119 @@
     </w:lvl>
   </w:abstractNum>
   <w:abstractNum w:abstractNumId="27" w15:restartNumberingAfterBreak="0">
+    <w:nsid w:val="7C3E1D3B"/>
+    <w:multiLevelType w:val="hybridMultilevel"/>
+    <w:tmpl w:val="52D08792"/>
+    <w:lvl w:ilvl="0" w:tplc="0C090001">
+      <w:start w:val="1"/>
+      <w:numFmt w:val="bullet"/>
+      <w:lvlText w:val=""/>
+      <w:lvlJc w:val="left"/>
+      <w:pPr>
+        <w:ind w:left="720" w:hanging="360"/>
+      </w:pPr>
+      <w:rPr>
+        <w:rFonts w:ascii="Symbol" w:hAnsi="Symbol" w:hint="default"/>
+      </w:rPr>
+    </w:lvl>
+    <w:lvl w:ilvl="1" w:tplc="0C090003" w:tentative="1">
+      <w:start w:val="1"/>
+      <w:numFmt w:val="bullet"/>
+      <w:lvlText w:val="o"/>
+      <w:lvlJc w:val="left"/>
+      <w:pPr>
+        <w:ind w:left="1440" w:hanging="360"/>
+      </w:pPr>
+      <w:rPr>
+        <w:rFonts w:ascii="Courier New" w:hAnsi="Courier New" w:cs="Courier New" w:hint="default"/>
+      </w:rPr>
+    </w:lvl>
+    <w:lvl w:ilvl="2" w:tplc="0C090005" w:tentative="1">
+      <w:start w:val="1"/>
+      <w:numFmt w:val="bullet"/>
+      <w:lvlText w:val=""/>
+      <w:lvlJc w:val="left"/>
+      <w:pPr>
+        <w:ind w:left="2160" w:hanging="360"/>
+      </w:pPr>
+      <w:rPr>
+        <w:rFonts w:ascii="Wingdings" w:hAnsi="Wingdings" w:hint="default"/>
+      </w:rPr>
+    </w:lvl>
+    <w:lvl w:ilvl="3" w:tplc="0C090001" w:tentative="1">
+      <w:start w:val="1"/>
+      <w:numFmt w:val="bullet"/>
+      <w:lvlText w:val=""/>
+      <w:lvlJc w:val="left"/>
+      <w:pPr>
+        <w:ind w:left="2880" w:hanging="360"/>
+      </w:pPr>
+      <w:rPr>
+        <w:rFonts w:ascii="Symbol" w:hAnsi="Symbol" w:hint="default"/>
+      </w:rPr>
+    </w:lvl>
+    <w:lvl w:ilvl="4" w:tplc="0C090003" w:tentative="1">
+      <w:start w:val="1"/>
+      <w:numFmt w:val="bullet"/>
+      <w:lvlText w:val="o"/>
+      <w:lvlJc w:val="left"/>
+      <w:pPr>
+        <w:ind w:left="3600" w:hanging="360"/>
+      </w:pPr>
+      <w:rPr>
+        <w:rFonts w:ascii="Courier New" w:hAnsi="Courier New" w:cs="Courier New" w:hint="default"/>
+      </w:rPr>
+    </w:lvl>
+    <w:lvl w:ilvl="5" w:tplc="0C090005" w:tentative="1">
+      <w:start w:val="1"/>
+      <w:numFmt w:val="bullet"/>
+      <w:lvlText w:val=""/>
+      <w:lvlJc w:val="left"/>
+      <w:pPr>
+        <w:ind w:left="4320" w:hanging="360"/>
+      </w:pPr>
+      <w:rPr>
+        <w:rFonts w:ascii="Wingdings" w:hAnsi="Wingdings" w:hint="default"/>
+      </w:rPr>
+    </w:lvl>
+    <w:lvl w:ilvl="6" w:tplc="0C090001" w:tentative="1">
+      <w:start w:val="1"/>
+      <w:numFmt w:val="bullet"/>
+      <w:lvlText w:val=""/>
+      <w:lvlJc w:val="left"/>
+      <w:pPr>
+        <w:ind w:left="5040" w:hanging="360"/>
+      </w:pPr>
+      <w:rPr>
+        <w:rFonts w:ascii="Symbol" w:hAnsi="Symbol" w:hint="default"/>
+      </w:rPr>
+    </w:lvl>
+    <w:lvl w:ilvl="7" w:tplc="0C090003" w:tentative="1">
+      <w:start w:val="1"/>
+      <w:numFmt w:val="bullet"/>
+      <w:lvlText w:val="o"/>
+      <w:lvlJc w:val="left"/>
+      <w:pPr>
+        <w:ind w:left="5760" w:hanging="360"/>
+      </w:pPr>
+      <w:rPr>
+        <w:rFonts w:ascii="Courier New" w:hAnsi="Courier New" w:cs="Courier New" w:hint="default"/>
+      </w:rPr>
+    </w:lvl>
+    <w:lvl w:ilvl="8" w:tplc="0C090005" w:tentative="1">
+      <w:start w:val="1"/>
+      <w:numFmt w:val="bullet"/>
+      <w:lvlText w:val=""/>
+      <w:lvlJc w:val="left"/>
+      <w:pPr>
+        <w:ind w:left="6480" w:hanging="360"/>
+      </w:pPr>
+      <w:rPr>
+        <w:rFonts w:ascii="Wingdings" w:hAnsi="Wingdings" w:hint="default"/>
+      </w:rPr>
+    </w:lvl>
+  </w:abstractNum>
+  <w:abstractNum w:abstractNumId="28" w15:restartNumberingAfterBreak="0">
     <w:nsid w:val="7D5622F1"/>
     <w:multiLevelType w:val="singleLevel"/>
     <w:tmpl w:val="0C090001"/>
@@ -11056,7 +11178,7 @@
       </w:rPr>
     </w:lvl>
   </w:abstractNum>
-  <w:abstractNum w:abstractNumId="28" w15:restartNumberingAfterBreak="0">
+  <w:abstractNum w:abstractNumId="29" w15:restartNumberingAfterBreak="0">
     <w:nsid w:val="7F4A085D"/>
     <w:multiLevelType w:val="singleLevel"/>
     <w:tmpl w:val="0C090001"/>
@@ -11107,7 +11229,7 @@
     <w:abstractNumId w:val="10"/>
   </w:num>
   <w:num w:numId="11" w16cid:durableId="206111963">
-    <w:abstractNumId w:val="27"/>
+    <w:abstractNumId w:val="28"/>
   </w:num>
   <w:num w:numId="12" w16cid:durableId="167791698">
     <w:abstractNumId w:val="23"/>
@@ -11116,7 +11238,7 @@
     <w:abstractNumId w:val="3"/>
   </w:num>
   <w:num w:numId="14" w16cid:durableId="973559079">
-    <w:abstractNumId w:val="28"/>
+    <w:abstractNumId w:val="29"/>
   </w:num>
   <w:num w:numId="15" w16cid:durableId="1970816531">
     <w:abstractNumId w:val="22"/>
@@ -11162,6 +11284,9 @@
   </w:num>
   <w:num w:numId="29" w16cid:durableId="1004475365">
     <w:abstractNumId w:val="25"/>
+  </w:num>
+  <w:num w:numId="30" w16cid:durableId="1165702233">
+    <w:abstractNumId w:val="27"/>
   </w:num>
 </w:numbering>
 </file>
@@ -12400,6 +12525,128 @@
 </file>
 
 <file path=customXml/item1.xml><?xml version="1.0" encoding="utf-8"?>
+<p:properties xmlns:p="http://schemas.microsoft.com/office/2006/metadata/properties" xmlns:xsi="http://www.w3.org/2001/XMLSchema-instance" xmlns:pc="http://schemas.microsoft.com/office/infopath/2007/PartnerControls">
+  <documentManagement>
+    <fa5d3b4d8cf74ec981362b3eb643e248 xmlns="5f74dd2f-22f2-408e-afeb-41eb07d438b4">
+      <Terms xmlns="http://schemas.microsoft.com/office/infopath/2007/PartnerControls">
+        <TermInfo xmlns="http://schemas.microsoft.com/office/infopath/2007/PartnerControls">
+          <TermName xmlns="http://schemas.microsoft.com/office/infopath/2007/PartnerControls">GM Organisational Services</TermName>
+          <TermId xmlns="http://schemas.microsoft.com/office/infopath/2007/PartnerControls">acd69022-a3e0-413b-ba96-f2de3238a3d4</TermId>
+        </TermInfo>
+      </Terms>
+    </fa5d3b4d8cf74ec981362b3eb643e248>
+    <TaxCatchAll xmlns="5f74dd2f-22f2-408e-afeb-41eb07d438b4">
+      <Value>17</Value>
+      <Value>10</Value>
+      <Value>7</Value>
+    </TaxCatchAll>
+    <p1537ba4e93a4f2286ec9efb9c4b2f65 xmlns="5f74dd2f-22f2-408e-afeb-41eb07d438b4">
+      <Terms xmlns="http://schemas.microsoft.com/office/infopath/2007/PartnerControls">
+        <TermInfo xmlns="http://schemas.microsoft.com/office/infopath/2007/PartnerControls">
+          <TermName xmlns="http://schemas.microsoft.com/office/infopath/2007/PartnerControls">Quality Assurance</TermName>
+          <TermId xmlns="http://schemas.microsoft.com/office/infopath/2007/PartnerControls">a8a87169-e3a5-4061-9acc-fbeabf5a0e95</TermId>
+        </TermInfo>
+      </Terms>
+    </p1537ba4e93a4f2286ec9efb9c4b2f65>
+    <Last_x0020_Reviewed xmlns="5f74dd2f-22f2-408e-afeb-41eb07d438b4">2012-08-31T16:00:00+00:00</Last_x0020_Reviewed>
+    <dd525d18ddf642f5b1fb0818857c86af xmlns="5f74dd2f-22f2-408e-afeb-41eb07d438b4">
+      <Terms xmlns="http://schemas.microsoft.com/office/infopath/2007/PartnerControls">
+        <TermInfo xmlns="http://schemas.microsoft.com/office/infopath/2007/PartnerControls">
+          <TermName xmlns="http://schemas.microsoft.com/office/infopath/2007/PartnerControls">Director, Teaching and Learning</TermName>
+          <TermId xmlns="http://schemas.microsoft.com/office/infopath/2007/PartnerControls">b63ba523-8d3b-4dbc-85c8-feda5af05065</TermId>
+        </TermInfo>
+      </Terms>
+    </dd525d18ddf642f5b1fb0818857c86af>
+    <Last_x0020_Endorsed xmlns="5f74dd2f-22f2-408e-afeb-41eb07d438b4">2012-08-31T16:00:00+00:00</Last_x0020_Endorsed>
+    <aa580026ba0249d9933b64dbd079dccf xmlns="5f74dd2f-22f2-408e-afeb-41eb07d438b4">
+      <Terms xmlns="http://schemas.microsoft.com/office/infopath/2007/PartnerControls"/>
+    </aa580026ba0249d9933b64dbd079dccf>
+    <i03c6a0eefa54097af7e4fbfe9750004 xmlns="5f74dd2f-22f2-408e-afeb-41eb07d438b4">
+      <Terms xmlns="http://schemas.microsoft.com/office/infopath/2007/PartnerControls"/>
+    </i03c6a0eefa54097af7e4fbfe9750004>
+    <g6ba146fcb234906b842409e0f4e7bf8 xmlns="5f74dd2f-22f2-408e-afeb-41eb07d438b4">
+      <Terms xmlns="http://schemas.microsoft.com/office/infopath/2007/PartnerControls"/>
+    </g6ba146fcb234906b842409e0f4e7bf8>
+    <cc4d9b1b6a9442b49b5bef5859edabb6 xmlns="5f74dd2f-22f2-408e-afeb-41eb07d438b4">
+      <Terms xmlns="http://schemas.microsoft.com/office/infopath/2007/PartnerControls"/>
+    </cc4d9b1b6a9442b49b5bef5859edabb6>
+    <hfc587dd3d7643e7bf91d1f90de46bef xmlns="5f74dd2f-22f2-408e-afeb-41eb07d438b4">
+      <Terms xmlns="http://schemas.microsoft.com/office/infopath/2007/PartnerControls"/>
+    </hfc587dd3d7643e7bf91d1f90de46bef>
+    <ba1eaff7c90349e0b0950400cfcc9811 xmlns="5f74dd2f-22f2-408e-afeb-41eb07d438b4">
+      <Terms xmlns="http://schemas.microsoft.com/office/infopath/2007/PartnerControls"/>
+    </ba1eaff7c90349e0b0950400cfcc9811>
+    <gfd836643cb84c34bc694d844edfc732 xmlns="5f74dd2f-22f2-408e-afeb-41eb07d438b4">
+      <Terms xmlns="http://schemas.microsoft.com/office/infopath/2007/PartnerControls"/>
+    </gfd836643cb84c34bc694d844edfc732>
+    <g36807a23d754b3aa178331ce33140c7 xmlns="5f74dd2f-22f2-408e-afeb-41eb07d438b4">
+      <Terms xmlns="http://schemas.microsoft.com/office/infopath/2007/PartnerControls"/>
+    </g36807a23d754b3aa178331ce33140c7>
+    <k5a0ef9eb0644610b40ce3664f995f05 xmlns="5f74dd2f-22f2-408e-afeb-41eb07d438b4">
+      <Terms xmlns="http://schemas.microsoft.com/office/infopath/2007/PartnerControls"/>
+    </k5a0ef9eb0644610b40ce3664f995f05>
+    <GM_x0020_Approval_x0020_Date xmlns="5f74dd2f-22f2-408e-afeb-41eb07d438b4" xsi:nil="true"/>
+    <MD_x0020_Approval_x0020_Date xmlns="5f74dd2f-22f2-408e-afeb-41eb07d438b4" xsi:nil="true"/>
+    <Proposer_x0020__x002f__x0020_Sponsor xmlns="5f74dd2f-22f2-408e-afeb-41eb07d438b4">
+      <UserInfo>
+        <DisplayName/>
+        <AccountId xsi:nil="true"/>
+        <AccountType/>
+      </UserInfo>
+    </Proposer_x0020__x002f__x0020_Sponsor>
+    <QA_x0020_Check_x0020_II_x0020_Approval_x0020_Date xmlns="5f74dd2f-22f2-408e-afeb-41eb07d438b4" xsi:nil="true"/>
+    <QMS_x0020_Version xmlns="5f74dd2f-22f2-408e-afeb-41eb07d438b4">v002.2a</QMS_x0020_Version>
+    <General_x0020_Manager xmlns="5f74dd2f-22f2-408e-afeb-41eb07d438b4">
+      <UserInfo>
+        <DisplayName/>
+        <AccountId xsi:nil="true"/>
+        <AccountType/>
+      </UserInfo>
+    </General_x0020_Manager>
+    <Review_x0020_Due_x0020_Date xmlns="5f74dd2f-22f2-408e-afeb-41eb07d438b4" xsi:nil="true"/>
+    <AMEP_x0020_Reference xmlns="5f74dd2f-22f2-408e-afeb-41eb07d438b4" xsi:nil="true"/>
+    <QA_x0020_Check_x0020_I_x0020_Approval_x0020_Date xmlns="5f74dd2f-22f2-408e-afeb-41eb07d438b4" xsi:nil="true"/>
+    <Document_x0020_Owners xmlns="5f74dd2f-22f2-408e-afeb-41eb07d438b4">
+      <UserInfo>
+        <DisplayName/>
+        <AccountId xsi:nil="true"/>
+        <AccountType/>
+      </UserInfo>
+    </Document_x0020_Owners>
+    <Trim_x0020_Number xmlns="5f74dd2f-22f2-408e-afeb-41eb07d438b4" xsi:nil="true"/>
+    <QA_x0020_Check_x0020_I xmlns="5f74dd2f-22f2-408e-afeb-41eb07d438b4">
+      <UserInfo>
+        <DisplayName/>
+        <AccountId xsi:nil="true"/>
+        <AccountType/>
+      </UserInfo>
+    </QA_x0020_Check_x0020_I>
+    <Notes1 xmlns="5f74dd2f-22f2-408e-afeb-41eb07d438b4" xsi:nil="true"/>
+    <New_x002f_Review_x0020_Type xmlns="5f74dd2f-22f2-408e-afeb-41eb07d438b4">Migration</New_x002f_Review_x0020_Type>
+    <MTO_x0020_Reference xmlns="5f74dd2f-22f2-408e-afeb-41eb07d438b4" xsi:nil="true"/>
+    <QA_x0020_Check_x0020_II xmlns="5f74dd2f-22f2-408e-afeb-41eb07d438b4">
+      <UserInfo>
+        <DisplayName/>
+        <AccountId xsi:nil="true"/>
+        <AccountType/>
+      </UserInfo>
+    </QA_x0020_Check_x0020_II>
+    <MD_x0020_on_x0020_behalf_x0020_of_x0020_CORPEX_x0020_Approval_x0020_Date xmlns="5f74dd2f-22f2-408e-afeb-41eb07d438b4" xsi:nil="true"/>
+    <Proposer_x002f_Sponsor_x0020_Approval_x0020_Date xmlns="5f74dd2f-22f2-408e-afeb-41eb07d438b4" xsi:nil="true"/>
+    <Pub_x0020_Sector_x0020_Ref xmlns="5f74dd2f-22f2-408e-afeb-41eb07d438b4" xsi:nil="true"/>
+    <Managing_x0020_Director xmlns="5f74dd2f-22f2-408e-afeb-41eb07d438b4">
+      <UserInfo>
+        <DisplayName/>
+        <AccountId xsi:nil="true"/>
+        <AccountType/>
+      </UserInfo>
+    </Managing_x0020_Director>
+    <RelatedItems xmlns="http://schemas.microsoft.com/sharepoint/v3" xsi:nil="true"/>
+  </documentManagement>
+</p:properties>
+</file>
+
+<file path=customXml/item2.xml><?xml version="1.0" encoding="utf-8"?>
 <ct:contentTypeSchema xmlns:ct="http://schemas.microsoft.com/office/2006/metadata/contentType" xmlns:ma="http://schemas.microsoft.com/office/2006/metadata/properties/metaAttributes" ct:_="" ma:_="" ma:contentTypeName="Template" ma:contentTypeID="0x01010018EB367C646D7245ACF32D9E3A1E71E910007F3D7CA450319C419DC74A52049B6E5D" ma:contentTypeVersion="64" ma:contentTypeDescription="" ma:contentTypeScope="" ma:versionID="cc49d485cacc09ed38a1efadffb3aa9f">
   <xsd:schema xmlns:xsd="http://www.w3.org/2001/XMLSchema" xmlns:xs="http://www.w3.org/2001/XMLSchema" xmlns:p="http://schemas.microsoft.com/office/2006/metadata/properties" xmlns:ns1="http://schemas.microsoft.com/sharepoint/v3" xmlns:ns2="5f74dd2f-22f2-408e-afeb-41eb07d438b4" targetNamespace="http://schemas.microsoft.com/office/2006/metadata/properties" ma:root="true" ma:fieldsID="87ad4b78306c7d8af5f8f30e1b0d9d8d" ns1:_="" ns2:_="">
     <xsd:import namespace="http://schemas.microsoft.com/sharepoint/v3"/>
@@ -12883,133 +13130,7 @@
 </ct:contentTypeSchema>
 </file>
 
-<file path=customXml/item2.xml><?xml version="1.0" encoding="utf-8"?>
-<p:properties xmlns:p="http://schemas.microsoft.com/office/2006/metadata/properties" xmlns:xsi="http://www.w3.org/2001/XMLSchema-instance" xmlns:pc="http://schemas.microsoft.com/office/infopath/2007/PartnerControls">
-  <documentManagement>
-    <fa5d3b4d8cf74ec981362b3eb643e248 xmlns="5f74dd2f-22f2-408e-afeb-41eb07d438b4">
-      <Terms xmlns="http://schemas.microsoft.com/office/infopath/2007/PartnerControls">
-        <TermInfo xmlns="http://schemas.microsoft.com/office/infopath/2007/PartnerControls">
-          <TermName xmlns="http://schemas.microsoft.com/office/infopath/2007/PartnerControls">GM Organisational Services</TermName>
-          <TermId xmlns="http://schemas.microsoft.com/office/infopath/2007/PartnerControls">acd69022-a3e0-413b-ba96-f2de3238a3d4</TermId>
-        </TermInfo>
-      </Terms>
-    </fa5d3b4d8cf74ec981362b3eb643e248>
-    <TaxCatchAll xmlns="5f74dd2f-22f2-408e-afeb-41eb07d438b4">
-      <Value>17</Value>
-      <Value>10</Value>
-      <Value>7</Value>
-    </TaxCatchAll>
-    <p1537ba4e93a4f2286ec9efb9c4b2f65 xmlns="5f74dd2f-22f2-408e-afeb-41eb07d438b4">
-      <Terms xmlns="http://schemas.microsoft.com/office/infopath/2007/PartnerControls">
-        <TermInfo xmlns="http://schemas.microsoft.com/office/infopath/2007/PartnerControls">
-          <TermName xmlns="http://schemas.microsoft.com/office/infopath/2007/PartnerControls">Quality Assurance</TermName>
-          <TermId xmlns="http://schemas.microsoft.com/office/infopath/2007/PartnerControls">a8a87169-e3a5-4061-9acc-fbeabf5a0e95</TermId>
-        </TermInfo>
-      </Terms>
-    </p1537ba4e93a4f2286ec9efb9c4b2f65>
-    <Last_x0020_Reviewed xmlns="5f74dd2f-22f2-408e-afeb-41eb07d438b4">2012-08-31T16:00:00+00:00</Last_x0020_Reviewed>
-    <dd525d18ddf642f5b1fb0818857c86af xmlns="5f74dd2f-22f2-408e-afeb-41eb07d438b4">
-      <Terms xmlns="http://schemas.microsoft.com/office/infopath/2007/PartnerControls">
-        <TermInfo xmlns="http://schemas.microsoft.com/office/infopath/2007/PartnerControls">
-          <TermName xmlns="http://schemas.microsoft.com/office/infopath/2007/PartnerControls">Director, Teaching and Learning</TermName>
-          <TermId xmlns="http://schemas.microsoft.com/office/infopath/2007/PartnerControls">b63ba523-8d3b-4dbc-85c8-feda5af05065</TermId>
-        </TermInfo>
-      </Terms>
-    </dd525d18ddf642f5b1fb0818857c86af>
-    <Last_x0020_Endorsed xmlns="5f74dd2f-22f2-408e-afeb-41eb07d438b4">2012-08-31T16:00:00+00:00</Last_x0020_Endorsed>
-    <aa580026ba0249d9933b64dbd079dccf xmlns="5f74dd2f-22f2-408e-afeb-41eb07d438b4">
-      <Terms xmlns="http://schemas.microsoft.com/office/infopath/2007/PartnerControls"/>
-    </aa580026ba0249d9933b64dbd079dccf>
-    <i03c6a0eefa54097af7e4fbfe9750004 xmlns="5f74dd2f-22f2-408e-afeb-41eb07d438b4">
-      <Terms xmlns="http://schemas.microsoft.com/office/infopath/2007/PartnerControls"/>
-    </i03c6a0eefa54097af7e4fbfe9750004>
-    <g6ba146fcb234906b842409e0f4e7bf8 xmlns="5f74dd2f-22f2-408e-afeb-41eb07d438b4">
-      <Terms xmlns="http://schemas.microsoft.com/office/infopath/2007/PartnerControls"/>
-    </g6ba146fcb234906b842409e0f4e7bf8>
-    <cc4d9b1b6a9442b49b5bef5859edabb6 xmlns="5f74dd2f-22f2-408e-afeb-41eb07d438b4">
-      <Terms xmlns="http://schemas.microsoft.com/office/infopath/2007/PartnerControls"/>
-    </cc4d9b1b6a9442b49b5bef5859edabb6>
-    <hfc587dd3d7643e7bf91d1f90de46bef xmlns="5f74dd2f-22f2-408e-afeb-41eb07d438b4">
-      <Terms xmlns="http://schemas.microsoft.com/office/infopath/2007/PartnerControls"/>
-    </hfc587dd3d7643e7bf91d1f90de46bef>
-    <ba1eaff7c90349e0b0950400cfcc9811 xmlns="5f74dd2f-22f2-408e-afeb-41eb07d438b4">
-      <Terms xmlns="http://schemas.microsoft.com/office/infopath/2007/PartnerControls"/>
-    </ba1eaff7c90349e0b0950400cfcc9811>
-    <gfd836643cb84c34bc694d844edfc732 xmlns="5f74dd2f-22f2-408e-afeb-41eb07d438b4">
-      <Terms xmlns="http://schemas.microsoft.com/office/infopath/2007/PartnerControls"/>
-    </gfd836643cb84c34bc694d844edfc732>
-    <g36807a23d754b3aa178331ce33140c7 xmlns="5f74dd2f-22f2-408e-afeb-41eb07d438b4">
-      <Terms xmlns="http://schemas.microsoft.com/office/infopath/2007/PartnerControls"/>
-    </g36807a23d754b3aa178331ce33140c7>
-    <k5a0ef9eb0644610b40ce3664f995f05 xmlns="5f74dd2f-22f2-408e-afeb-41eb07d438b4">
-      <Terms xmlns="http://schemas.microsoft.com/office/infopath/2007/PartnerControls"/>
-    </k5a0ef9eb0644610b40ce3664f995f05>
-    <GM_x0020_Approval_x0020_Date xmlns="5f74dd2f-22f2-408e-afeb-41eb07d438b4" xsi:nil="true"/>
-    <MD_x0020_Approval_x0020_Date xmlns="5f74dd2f-22f2-408e-afeb-41eb07d438b4" xsi:nil="true"/>
-    <Proposer_x0020__x002f__x0020_Sponsor xmlns="5f74dd2f-22f2-408e-afeb-41eb07d438b4">
-      <UserInfo>
-        <DisplayName/>
-        <AccountId xsi:nil="true"/>
-        <AccountType/>
-      </UserInfo>
-    </Proposer_x0020__x002f__x0020_Sponsor>
-    <QA_x0020_Check_x0020_II_x0020_Approval_x0020_Date xmlns="5f74dd2f-22f2-408e-afeb-41eb07d438b4" xsi:nil="true"/>
-    <QMS_x0020_Version xmlns="5f74dd2f-22f2-408e-afeb-41eb07d438b4">v002.2a</QMS_x0020_Version>
-    <General_x0020_Manager xmlns="5f74dd2f-22f2-408e-afeb-41eb07d438b4">
-      <UserInfo>
-        <DisplayName/>
-        <AccountId xsi:nil="true"/>
-        <AccountType/>
-      </UserInfo>
-    </General_x0020_Manager>
-    <Review_x0020_Due_x0020_Date xmlns="5f74dd2f-22f2-408e-afeb-41eb07d438b4" xsi:nil="true"/>
-    <AMEP_x0020_Reference xmlns="5f74dd2f-22f2-408e-afeb-41eb07d438b4" xsi:nil="true"/>
-    <QA_x0020_Check_x0020_I_x0020_Approval_x0020_Date xmlns="5f74dd2f-22f2-408e-afeb-41eb07d438b4" xsi:nil="true"/>
-    <Document_x0020_Owners xmlns="5f74dd2f-22f2-408e-afeb-41eb07d438b4">
-      <UserInfo>
-        <DisplayName/>
-        <AccountId xsi:nil="true"/>
-        <AccountType/>
-      </UserInfo>
-    </Document_x0020_Owners>
-    <Trim_x0020_Number xmlns="5f74dd2f-22f2-408e-afeb-41eb07d438b4" xsi:nil="true"/>
-    <QA_x0020_Check_x0020_I xmlns="5f74dd2f-22f2-408e-afeb-41eb07d438b4">
-      <UserInfo>
-        <DisplayName/>
-        <AccountId xsi:nil="true"/>
-        <AccountType/>
-      </UserInfo>
-    </QA_x0020_Check_x0020_I>
-    <Notes1 xmlns="5f74dd2f-22f2-408e-afeb-41eb07d438b4" xsi:nil="true"/>
-    <New_x002f_Review_x0020_Type xmlns="5f74dd2f-22f2-408e-afeb-41eb07d438b4">Migration</New_x002f_Review_x0020_Type>
-    <MTO_x0020_Reference xmlns="5f74dd2f-22f2-408e-afeb-41eb07d438b4" xsi:nil="true"/>
-    <QA_x0020_Check_x0020_II xmlns="5f74dd2f-22f2-408e-afeb-41eb07d438b4">
-      <UserInfo>
-        <DisplayName/>
-        <AccountId xsi:nil="true"/>
-        <AccountType/>
-      </UserInfo>
-    </QA_x0020_Check_x0020_II>
-    <MD_x0020_on_x0020_behalf_x0020_of_x0020_CORPEX_x0020_Approval_x0020_Date xmlns="5f74dd2f-22f2-408e-afeb-41eb07d438b4" xsi:nil="true"/>
-    <Proposer_x002f_Sponsor_x0020_Approval_x0020_Date xmlns="5f74dd2f-22f2-408e-afeb-41eb07d438b4" xsi:nil="true"/>
-    <Pub_x0020_Sector_x0020_Ref xmlns="5f74dd2f-22f2-408e-afeb-41eb07d438b4" xsi:nil="true"/>
-    <Managing_x0020_Director xmlns="5f74dd2f-22f2-408e-afeb-41eb07d438b4">
-      <UserInfo>
-        <DisplayName/>
-        <AccountId xsi:nil="true"/>
-        <AccountType/>
-      </UserInfo>
-    </Managing_x0020_Director>
-    <RelatedItems xmlns="http://schemas.microsoft.com/sharepoint/v3" xsi:nil="true"/>
-  </documentManagement>
-</p:properties>
-</file>
-
 <file path=customXml/item3.xml><?xml version="1.0" encoding="utf-8"?>
-<b:Sources xmlns:b="http://schemas.openxmlformats.org/officeDocument/2006/bibliography" xmlns="http://schemas.openxmlformats.org/officeDocument/2006/bibliography" SelectedStyle="\APA.XSL" StyleName="APA"/>
-</file>
-
-<file path=customXml/item4.xml><?xml version="1.0" encoding="utf-8"?>
 <?mso-contentType ?>
 <FormTemplates xmlns="http://schemas.microsoft.com/sharepoint/v3/contenttype/forms">
   <Display>DocumentLibraryForm</Display>
@@ -13018,7 +13139,22 @@
 </FormTemplates>
 </file>
 
+<file path=customXml/item4.xml><?xml version="1.0" encoding="utf-8"?>
+<b:Sources xmlns:b="http://schemas.openxmlformats.org/officeDocument/2006/bibliography" xmlns="http://schemas.openxmlformats.org/officeDocument/2006/bibliography" SelectedStyle="\APA.XSL" StyleName="APA"/>
+</file>
+
 <file path=customXml/itemProps1.xml><?xml version="1.0" encoding="utf-8"?>
+<ds:datastoreItem xmlns:ds="http://schemas.openxmlformats.org/officeDocument/2006/customXml" ds:itemID="{81993F17-7D57-4F25-8E1C-D5FD90C086DD}">
+  <ds:schemaRefs>
+    <ds:schemaRef ds:uri="http://schemas.microsoft.com/office/2006/metadata/properties"/>
+    <ds:schemaRef ds:uri="http://schemas.microsoft.com/office/infopath/2007/PartnerControls"/>
+    <ds:schemaRef ds:uri="5f74dd2f-22f2-408e-afeb-41eb07d438b4"/>
+    <ds:schemaRef ds:uri="http://schemas.microsoft.com/sharepoint/v3"/>
+  </ds:schemaRefs>
+</ds:datastoreItem>
+</file>
+
+<file path=customXml/itemProps2.xml><?xml version="1.0" encoding="utf-8"?>
 <ds:datastoreItem xmlns:ds="http://schemas.openxmlformats.org/officeDocument/2006/customXml" ds:itemID="{83C4E53E-7A16-4DFE-A2BC-8DB8C0FCBA91}">
   <ds:schemaRefs>
     <ds:schemaRef ds:uri="http://schemas.microsoft.com/office/2006/metadata/contentType"/>
@@ -13037,29 +13173,18 @@
 </ds:datastoreItem>
 </file>
 
-<file path=customXml/itemProps2.xml><?xml version="1.0" encoding="utf-8"?>
-<ds:datastoreItem xmlns:ds="http://schemas.openxmlformats.org/officeDocument/2006/customXml" ds:itemID="{81993F17-7D57-4F25-8E1C-D5FD90C086DD}">
+<file path=customXml/itemProps3.xml><?xml version="1.0" encoding="utf-8"?>
+<ds:datastoreItem xmlns:ds="http://schemas.openxmlformats.org/officeDocument/2006/customXml" ds:itemID="{9AF8CAA7-E0EF-4D40-94C0-789915F410FE}">
   <ds:schemaRefs>
-    <ds:schemaRef ds:uri="http://schemas.microsoft.com/office/2006/metadata/properties"/>
-    <ds:schemaRef ds:uri="http://schemas.microsoft.com/office/infopath/2007/PartnerControls"/>
-    <ds:schemaRef ds:uri="5f74dd2f-22f2-408e-afeb-41eb07d438b4"/>
-    <ds:schemaRef ds:uri="http://schemas.microsoft.com/sharepoint/v3"/>
+    <ds:schemaRef ds:uri="http://schemas.microsoft.com/sharepoint/v3/contenttype/forms"/>
   </ds:schemaRefs>
 </ds:datastoreItem>
 </file>
 
-<file path=customXml/itemProps3.xml><?xml version="1.0" encoding="utf-8"?>
+<file path=customXml/itemProps4.xml><?xml version="1.0" encoding="utf-8"?>
 <ds:datastoreItem xmlns:ds="http://schemas.openxmlformats.org/officeDocument/2006/customXml" ds:itemID="{80EA9C83-1E8D-4521-B67D-4D5BD64B38DC}">
   <ds:schemaRefs>
     <ds:schemaRef ds:uri="http://schemas.openxmlformats.org/officeDocument/2006/bibliography"/>
   </ds:schemaRefs>
 </ds:datastoreItem>
-</file>
-
-<file path=customXml/itemProps4.xml><?xml version="1.0" encoding="utf-8"?>
-<ds:datastoreItem xmlns:ds="http://schemas.openxmlformats.org/officeDocument/2006/customXml" ds:itemID="{9AF8CAA7-E0EF-4D40-94C0-789915F410FE}">
-  <ds:schemaRefs>
-    <ds:schemaRef ds:uri="http://schemas.microsoft.com/sharepoint/v3/contenttype/forms"/>
-  </ds:schemaRefs>
-</ds:datastoreItem>
 </file>
</xml_diff>

<commit_message>
Update ICTSAS432 - Assessment 1 - Knowledge Questions v2.0 by Richard Pountney.docx
</commit_message>
<xml_diff>
--- a/Informational Technology (Game Design)/Part 2 Redo/Identify and resolve client ICT problems/AT01/Knowledge Questions/ICTSAS432 - Assessment 1 - Knowledge Questions v2.0 by Richard Pountney.docx
+++ b/Informational Technology (Game Design)/Part 2 Redo/Identify and resolve client ICT problems/AT01/Knowledge Questions/ICTSAS432 - Assessment 1 - Knowledge Questions v2.0 by Richard Pountney.docx
@@ -3823,21 +3823,7 @@
               <w:rPr>
                 <w:lang w:val="en-US"/>
               </w:rPr>
-              <w:t xml:space="preserve">SLAs </w:t>
-            </w:r>
-            <w:proofErr w:type="gramStart"/>
-            <w:r>
-              <w:rPr>
-                <w:lang w:val="en-US"/>
-              </w:rPr>
-              <w:t>provides</w:t>
-            </w:r>
-            <w:proofErr w:type="gramEnd"/>
-            <w:r>
-              <w:rPr>
-                <w:lang w:val="en-US"/>
-              </w:rPr>
-              <w:t xml:space="preserve"> consistent help through feedback.</w:t>
+              <w:t>SLAs provides consistent help through feedback.</w:t>
             </w:r>
           </w:p>
           <w:p>
@@ -5237,53 +5223,182 @@
                 <w:lang w:val="en-US"/>
               </w:rPr>
             </w:pPr>
-          </w:p>
-          <w:p>
-            <w:pPr>
-              <w:widowControl w:val="0"/>
-              <w:spacing w:before="62"/>
-              <w:ind w:left="108" w:right="-20"/>
-              <w:rPr>
-                <w:rFonts w:ascii="Arial" w:eastAsia="Arial" w:hAnsi="Arial" w:cs="Arial"/>
-                <w:bCs/>
-                <w:color w:val="231F20"/>
-                <w:spacing w:val="2"/>
-                <w:sz w:val="22"/>
-                <w:szCs w:val="22"/>
-                <w:lang w:val="en-US" w:eastAsia="en-US"/>
-              </w:rPr>
-            </w:pPr>
-          </w:p>
-          <w:p>
-            <w:pPr>
-              <w:widowControl w:val="0"/>
-              <w:spacing w:before="62"/>
-              <w:ind w:left="108" w:right="-20"/>
-              <w:rPr>
-                <w:rFonts w:ascii="Arial" w:eastAsia="Arial" w:hAnsi="Arial" w:cs="Arial"/>
-                <w:bCs/>
-                <w:color w:val="231F20"/>
-                <w:spacing w:val="2"/>
-                <w:sz w:val="22"/>
-                <w:szCs w:val="22"/>
-                <w:lang w:val="en-US" w:eastAsia="en-US"/>
-              </w:rPr>
-            </w:pPr>
-          </w:p>
-          <w:p>
-            <w:pPr>
-              <w:widowControl w:val="0"/>
-              <w:spacing w:before="62"/>
-              <w:ind w:left="108" w:right="-20"/>
-              <w:rPr>
-                <w:rFonts w:ascii="Arial" w:eastAsia="Arial" w:hAnsi="Arial" w:cs="Arial"/>
-                <w:b/>
-                <w:bCs/>
-                <w:color w:val="231F20"/>
-                <w:spacing w:val="2"/>
-                <w:sz w:val="14"/>
-                <w:szCs w:val="22"/>
-                <w:lang w:eastAsia="en-US"/>
+            <w:r>
+              <w:rPr>
+                <w:lang w:val="en-US"/>
+              </w:rPr>
+              <w:t xml:space="preserve">The main processes that happen </w:t>
+            </w:r>
+            <w:r>
+              <w:rPr>
+                <w:lang w:val="en-US"/>
+              </w:rPr>
+              <w:t>are:</w:t>
+            </w:r>
+          </w:p>
+          <w:p>
+            <w:pPr>
+              <w:pStyle w:val="MyStyle"/>
+              <w:numPr>
+                <w:ilvl w:val="0"/>
+                <w:numId w:val="32"/>
+              </w:numPr>
+              <w:rPr>
+                <w:lang w:val="en-US"/>
+              </w:rPr>
+            </w:pPr>
+            <w:r>
+              <w:rPr>
+                <w:lang w:val="en-US"/>
+              </w:rPr>
+              <w:t>At head office:</w:t>
+            </w:r>
+          </w:p>
+          <w:p>
+            <w:pPr>
+              <w:pStyle w:val="MyStyle"/>
+              <w:numPr>
+                <w:ilvl w:val="1"/>
+                <w:numId w:val="32"/>
+              </w:numPr>
+              <w:rPr>
+                <w:lang w:val="en-US"/>
+              </w:rPr>
+            </w:pPr>
+            <w:r>
+              <w:rPr>
+                <w:lang w:val="en-US"/>
+              </w:rPr>
+              <w:t>A domain controller that handles franchisees' logins</w:t>
+            </w:r>
+            <w:r>
+              <w:rPr>
+                <w:lang w:val="en-US"/>
+              </w:rPr>
+              <w:t>.</w:t>
+            </w:r>
+          </w:p>
+          <w:p>
+            <w:pPr>
+              <w:pStyle w:val="MyStyle"/>
+              <w:numPr>
+                <w:ilvl w:val="1"/>
+                <w:numId w:val="32"/>
+              </w:numPr>
+              <w:rPr>
+                <w:lang w:val="en-US"/>
+              </w:rPr>
+            </w:pPr>
+            <w:r>
+              <w:rPr>
+                <w:lang w:val="en-US"/>
+              </w:rPr>
+              <w:t>Receiver of stock usage from franchisees</w:t>
+            </w:r>
+            <w:r>
+              <w:rPr>
+                <w:lang w:val="en-US"/>
+              </w:rPr>
+              <w:t>.</w:t>
+            </w:r>
+          </w:p>
+          <w:p>
+            <w:pPr>
+              <w:pStyle w:val="MyStyle"/>
+              <w:numPr>
+                <w:ilvl w:val="1"/>
+                <w:numId w:val="32"/>
+              </w:numPr>
+              <w:rPr>
+                <w:lang w:val="en-US"/>
+              </w:rPr>
+            </w:pPr>
+            <w:r>
+              <w:rPr>
+                <w:lang w:val="en-US"/>
+              </w:rPr>
+              <w:t>Orders supplies to be delivered to franchisees.</w:t>
+            </w:r>
+          </w:p>
+          <w:p>
+            <w:pPr>
+              <w:pStyle w:val="MyStyle"/>
+              <w:numPr>
+                <w:ilvl w:val="0"/>
+                <w:numId w:val="32"/>
+              </w:numPr>
+              <w:rPr>
+                <w:lang w:val="en-US"/>
+              </w:rPr>
+            </w:pPr>
+            <w:r>
+              <w:rPr>
+                <w:lang w:val="en-US"/>
+              </w:rPr>
+              <w:t>At franchisee level:</w:t>
+            </w:r>
+          </w:p>
+          <w:p>
+            <w:pPr>
+              <w:pStyle w:val="MyStyle"/>
+              <w:numPr>
+                <w:ilvl w:val="1"/>
+                <w:numId w:val="32"/>
+              </w:numPr>
+              <w:rPr>
+                <w:lang w:val="en-US"/>
+              </w:rPr>
+            </w:pPr>
+            <w:r>
+              <w:rPr>
+                <w:lang w:val="en-US"/>
+              </w:rPr>
+              <w:t>Computerised cash register keeps track of customer purchases &amp; updates the stock levels on the PC accordingly.</w:t>
+            </w:r>
+          </w:p>
+          <w:p>
+            <w:pPr>
+              <w:pStyle w:val="MyStyle"/>
+              <w:numPr>
+                <w:ilvl w:val="1"/>
+                <w:numId w:val="32"/>
+              </w:numPr>
+              <w:rPr>
+                <w:lang w:val="en-US"/>
+              </w:rPr>
+            </w:pPr>
+            <w:r>
+              <w:rPr>
+                <w:lang w:val="en-US"/>
+              </w:rPr>
+              <w:t xml:space="preserve">If stock levels are low, the PC </w:t>
+            </w:r>
+            <w:r>
+              <w:rPr>
+                <w:lang w:val="en-US"/>
+              </w:rPr>
+              <w:t>can re-order stock, either automatically or manually. The PC also is used to update incorrect stock levels.</w:t>
+            </w:r>
+          </w:p>
+          <w:p>
+            <w:pPr>
+              <w:pStyle w:val="MyStyle"/>
+              <w:rPr>
+                <w:lang w:val="en-US"/>
+              </w:rPr>
+            </w:pPr>
+            <w:r>
+              <w:rPr>
+                <w:lang w:val="en-US"/>
+              </w:rPr>
+              <w:t>The role of ICT systems here is that it operates the communication of cloud storage/computing, transactions, technology communications, software &amp; hardware.</w:t>
+            </w:r>
+          </w:p>
+          <w:p>
+            <w:pPr>
+              <w:pStyle w:val="MyStyle"/>
+              <w:rPr>
+                <w:lang w:val="en-US"/>
               </w:rPr>
             </w:pPr>
           </w:p>
@@ -5634,9 +5749,8 @@
                 <w:szCs w:val="22"/>
                 <w:lang w:eastAsia="en-US"/>
               </w:rPr>
-              <w:t xml:space="preserve">a web </w:t>
-            </w:r>
-            <w:proofErr w:type="gramStart"/>
+              <w:t>a web server</w:t>
+            </w:r>
             <w:r>
               <w:rPr>
                 <w:rFonts w:ascii="Arial" w:eastAsia="Arial" w:hAnsi="Arial" w:cs="Arial"/>
@@ -5646,9 +5760,54 @@
                 <w:szCs w:val="22"/>
                 <w:lang w:eastAsia="en-US"/>
               </w:rPr>
-              <w:t>server</w:t>
-            </w:r>
-            <w:proofErr w:type="gramEnd"/>
+              <w:t>.</w:t>
+            </w:r>
+          </w:p>
+          <w:p>
+            <w:pPr>
+              <w:pStyle w:val="MyStyle"/>
+            </w:pPr>
+            <w:r>
+              <w:t xml:space="preserve">A Domain Controller is the security of the network, in which it stops un-verified </w:t>
+            </w:r>
+            <w:r>
+              <w:t>users</w:t>
+            </w:r>
+            <w:r>
+              <w:t xml:space="preserve"> from accessing the network.</w:t>
+            </w:r>
+          </w:p>
+          <w:p>
+            <w:pPr>
+              <w:pStyle w:val="MyStyle"/>
+            </w:pPr>
+            <w:r>
+              <w:t>A file server is a storage device/system that allows for storage of digital data &amp; access of that data from all computers in the network.</w:t>
+            </w:r>
+          </w:p>
+          <w:p>
+            <w:pPr>
+              <w:pStyle w:val="MyStyle"/>
+            </w:pPr>
+            <w:r>
+              <w:t>Print server connects printers to client computers over the network.</w:t>
+            </w:r>
+          </w:p>
+          <w:p>
+            <w:pPr>
+              <w:pStyle w:val="MyStyle"/>
+            </w:pPr>
+            <w:r>
+              <w:t>Application Server is a server that hosts software &amp;or applications through a communication protocol.</w:t>
+            </w:r>
+          </w:p>
+          <w:p>
+            <w:pPr>
+              <w:pStyle w:val="MyStyle"/>
+            </w:pPr>
+            <w:r>
+              <w:t>A Web Server is the website content that processes &amp; delivers webpages.</w:t>
+            </w:r>
           </w:p>
           <w:p>
             <w:pPr>
@@ -5669,12 +5828,7 @@
                 <w:lang w:eastAsia="en-US"/>
               </w:rPr>
             </w:pPr>
-          </w:p>
-          <w:p>
-            <w:pPr>
-              <w:widowControl w:val="0"/>
-              <w:spacing w:before="62"/>
-              <w:ind w:right="-20"/>
+            <w:r>
               <w:rPr>
                 <w:rFonts w:ascii="Arial" w:eastAsia="Arial" w:hAnsi="Arial" w:cs="Arial"/>
                 <w:color w:val="231F20"/>
@@ -5683,6 +5837,34 @@
                 <w:szCs w:val="22"/>
                 <w:lang w:eastAsia="en-US"/>
               </w:rPr>
+              <w:t xml:space="preserve">         b). The media types and devices available for backing up ICT Data, both locally and across a network</w:t>
+            </w:r>
+          </w:p>
+          <w:p>
+            <w:pPr>
+              <w:pStyle w:val="MyStyle"/>
+            </w:pPr>
+            <w:r>
+              <w:t>External Hard drives, a file server (that has redundancy storage</w:t>
+            </w:r>
+            <w:r>
+              <w:t xml:space="preserve"> set up</w:t>
+            </w:r>
+            <w:r>
+              <w:t>)</w:t>
+            </w:r>
+            <w:r>
+              <w:t>, &amp; cloud storage.</w:t>
+            </w:r>
+          </w:p>
+          <w:p>
+            <w:pPr>
+              <w:pStyle w:val="MyStyle"/>
+            </w:pPr>
+          </w:p>
+          <w:p>
+            <w:pPr>
+              <w:pStyle w:val="MyStyle"/>
             </w:pPr>
           </w:p>
           <w:p>
@@ -5699,12 +5881,7 @@
                 <w:lang w:eastAsia="en-US"/>
               </w:rPr>
             </w:pPr>
-          </w:p>
-          <w:p>
-            <w:pPr>
-              <w:widowControl w:val="0"/>
-              <w:spacing w:before="62"/>
-              <w:ind w:left="108" w:right="-20"/>
+            <w:r>
               <w:rPr>
                 <w:rFonts w:ascii="Arial" w:eastAsia="Arial" w:hAnsi="Arial" w:cs="Arial"/>
                 <w:color w:val="231F20"/>
@@ -5713,7 +5890,9 @@
                 <w:szCs w:val="22"/>
                 <w:lang w:eastAsia="en-US"/>
               </w:rPr>
-            </w:pPr>
+              <w:lastRenderedPageBreak/>
+              <w:t xml:space="preserve">         c). </w:t>
+            </w:r>
             <w:r>
               <w:rPr>
                 <w:rFonts w:ascii="Arial" w:eastAsia="Arial" w:hAnsi="Arial" w:cs="Arial"/>
@@ -5723,174 +5902,25 @@
                 <w:szCs w:val="22"/>
                 <w:lang w:eastAsia="en-US"/>
               </w:rPr>
-              <w:t xml:space="preserve">         b). The media types and devices available for backing up ICT Data, both locally and across a network</w:t>
+              <w:t>The features of a helpdesk system useful in providing client support</w:t>
             </w:r>
           </w:p>
           <w:p>
             <w:pPr>
               <w:pStyle w:val="MyStyle"/>
             </w:pPr>
-          </w:p>
-          <w:p>
-            <w:pPr>
-              <w:widowControl w:val="0"/>
-              <w:spacing w:before="62"/>
-              <w:ind w:left="108" w:right="-20"/>
-              <w:rPr>
-                <w:rFonts w:ascii="Arial" w:eastAsia="Arial" w:hAnsi="Arial" w:cs="Arial"/>
-                <w:color w:val="231F20"/>
-                <w:spacing w:val="2"/>
-                <w:sz w:val="22"/>
-                <w:szCs w:val="22"/>
-                <w:lang w:eastAsia="en-US"/>
-              </w:rPr>
-            </w:pPr>
-          </w:p>
-          <w:p>
-            <w:pPr>
-              <w:widowControl w:val="0"/>
-              <w:spacing w:before="62"/>
-              <w:ind w:left="108" w:right="-20"/>
-              <w:rPr>
-                <w:rFonts w:ascii="Arial" w:eastAsia="Arial" w:hAnsi="Arial" w:cs="Arial"/>
-                <w:color w:val="231F20"/>
-                <w:spacing w:val="2"/>
-                <w:sz w:val="22"/>
-                <w:szCs w:val="22"/>
-                <w:lang w:eastAsia="en-US"/>
-              </w:rPr>
-            </w:pPr>
-          </w:p>
-          <w:p>
-            <w:pPr>
-              <w:widowControl w:val="0"/>
-              <w:spacing w:before="62"/>
-              <w:ind w:left="108" w:right="-20"/>
-              <w:rPr>
-                <w:rFonts w:ascii="Arial" w:eastAsia="Arial" w:hAnsi="Arial" w:cs="Arial"/>
-                <w:color w:val="231F20"/>
-                <w:spacing w:val="2"/>
-                <w:sz w:val="22"/>
-                <w:szCs w:val="22"/>
-                <w:lang w:eastAsia="en-US"/>
-              </w:rPr>
-            </w:pPr>
-          </w:p>
-          <w:p>
-            <w:pPr>
-              <w:widowControl w:val="0"/>
-              <w:spacing w:before="62"/>
-              <w:ind w:left="108" w:right="-20"/>
-              <w:rPr>
-                <w:rFonts w:ascii="Arial" w:eastAsia="Arial" w:hAnsi="Arial" w:cs="Arial"/>
-                <w:color w:val="231F20"/>
-                <w:spacing w:val="2"/>
-                <w:sz w:val="22"/>
-                <w:szCs w:val="22"/>
-                <w:lang w:eastAsia="en-US"/>
-              </w:rPr>
-            </w:pPr>
-          </w:p>
-          <w:p>
-            <w:pPr>
-              <w:widowControl w:val="0"/>
-              <w:spacing w:before="62"/>
-              <w:ind w:left="108" w:right="-20"/>
-              <w:rPr>
-                <w:rFonts w:ascii="Arial" w:eastAsia="Arial" w:hAnsi="Arial" w:cs="Arial"/>
-                <w:color w:val="231F20"/>
-                <w:spacing w:val="2"/>
-                <w:sz w:val="22"/>
-                <w:szCs w:val="22"/>
-                <w:lang w:eastAsia="en-US"/>
-              </w:rPr>
-            </w:pPr>
-            <w:r>
-              <w:rPr>
-                <w:rFonts w:ascii="Arial" w:eastAsia="Arial" w:hAnsi="Arial" w:cs="Arial"/>
-                <w:color w:val="231F20"/>
-                <w:spacing w:val="2"/>
-                <w:sz w:val="22"/>
-                <w:szCs w:val="22"/>
-                <w:lang w:eastAsia="en-US"/>
-              </w:rPr>
-              <w:t xml:space="preserve">         c). </w:t>
-            </w:r>
-            <w:r>
-              <w:rPr>
-                <w:rFonts w:ascii="Arial" w:eastAsia="Arial" w:hAnsi="Arial" w:cs="Arial"/>
-                <w:color w:val="231F20"/>
-                <w:spacing w:val="2"/>
-                <w:sz w:val="22"/>
-                <w:szCs w:val="22"/>
-                <w:lang w:eastAsia="en-US"/>
-              </w:rPr>
-              <w:t>The features of a helpdesk system useful in providing client support</w:t>
-            </w:r>
+            <w:r>
+              <w:t xml:space="preserve">Contact channels, ticket management, </w:t>
+            </w:r>
+            <w:proofErr w:type="gramStart"/>
+            <w:r>
+              <w:t>analytics</w:t>
+            </w:r>
+            <w:proofErr w:type="gramEnd"/>
           </w:p>
           <w:p>
             <w:pPr>
               <w:pStyle w:val="MyStyle"/>
-            </w:pPr>
-          </w:p>
-          <w:p>
-            <w:pPr>
-              <w:widowControl w:val="0"/>
-              <w:spacing w:before="62"/>
-              <w:ind w:left="108" w:right="-20"/>
-              <w:rPr>
-                <w:rFonts w:ascii="Arial" w:eastAsia="Arial" w:hAnsi="Arial" w:cs="Arial"/>
-                <w:color w:val="231F20"/>
-                <w:spacing w:val="2"/>
-                <w:sz w:val="22"/>
-                <w:szCs w:val="22"/>
-                <w:lang w:eastAsia="en-US"/>
-              </w:rPr>
-            </w:pPr>
-          </w:p>
-          <w:p>
-            <w:pPr>
-              <w:widowControl w:val="0"/>
-              <w:spacing w:before="62"/>
-              <w:ind w:left="108" w:right="-20"/>
-              <w:rPr>
-                <w:rFonts w:ascii="Arial" w:eastAsia="Arial" w:hAnsi="Arial" w:cs="Arial"/>
-                <w:color w:val="231F20"/>
-                <w:spacing w:val="2"/>
-                <w:sz w:val="22"/>
-                <w:szCs w:val="22"/>
-                <w:lang w:eastAsia="en-US"/>
-              </w:rPr>
-            </w:pPr>
-          </w:p>
-          <w:p>
-            <w:pPr>
-              <w:widowControl w:val="0"/>
-              <w:spacing w:before="62"/>
-              <w:ind w:left="108" w:right="-20"/>
-              <w:rPr>
-                <w:rFonts w:ascii="Arial" w:eastAsia="Arial" w:hAnsi="Arial" w:cs="Arial"/>
-                <w:color w:val="231F20"/>
-                <w:spacing w:val="2"/>
-                <w:sz w:val="22"/>
-                <w:szCs w:val="22"/>
-                <w:lang w:eastAsia="en-US"/>
-              </w:rPr>
-            </w:pPr>
-          </w:p>
-          <w:p>
-            <w:pPr>
-              <w:widowControl w:val="0"/>
-              <w:spacing w:before="62"/>
-              <w:ind w:left="108" w:right="-20"/>
-              <w:rPr>
-                <w:rFonts w:ascii="Arial" w:eastAsia="Arial" w:hAnsi="Arial" w:cs="Arial"/>
-                <w:color w:val="231F20"/>
-                <w:spacing w:val="2"/>
-                <w:sz w:val="14"/>
-                <w:szCs w:val="22"/>
-                <w:lang w:eastAsia="en-US"/>
-              </w:rPr>
             </w:pPr>
           </w:p>
         </w:tc>
@@ -10409,6 +10439,119 @@
     </w:lvl>
   </w:abstractNum>
   <w:abstractNum w:abstractNumId="10" w15:restartNumberingAfterBreak="0">
+    <w:nsid w:val="378C3DA4"/>
+    <w:multiLevelType w:val="hybridMultilevel"/>
+    <w:tmpl w:val="B8F4E94C"/>
+    <w:lvl w:ilvl="0" w:tplc="0C090001">
+      <w:start w:val="1"/>
+      <w:numFmt w:val="bullet"/>
+      <w:lvlText w:val=""/>
+      <w:lvlJc w:val="left"/>
+      <w:pPr>
+        <w:ind w:left="1080" w:hanging="360"/>
+      </w:pPr>
+      <w:rPr>
+        <w:rFonts w:ascii="Symbol" w:hAnsi="Symbol" w:hint="default"/>
+      </w:rPr>
+    </w:lvl>
+    <w:lvl w:ilvl="1" w:tplc="0C090003" w:tentative="1">
+      <w:start w:val="1"/>
+      <w:numFmt w:val="bullet"/>
+      <w:lvlText w:val="o"/>
+      <w:lvlJc w:val="left"/>
+      <w:pPr>
+        <w:ind w:left="1800" w:hanging="360"/>
+      </w:pPr>
+      <w:rPr>
+        <w:rFonts w:ascii="Courier New" w:hAnsi="Courier New" w:cs="Courier New" w:hint="default"/>
+      </w:rPr>
+    </w:lvl>
+    <w:lvl w:ilvl="2" w:tplc="0C090005" w:tentative="1">
+      <w:start w:val="1"/>
+      <w:numFmt w:val="bullet"/>
+      <w:lvlText w:val=""/>
+      <w:lvlJc w:val="left"/>
+      <w:pPr>
+        <w:ind w:left="2520" w:hanging="360"/>
+      </w:pPr>
+      <w:rPr>
+        <w:rFonts w:ascii="Wingdings" w:hAnsi="Wingdings" w:hint="default"/>
+      </w:rPr>
+    </w:lvl>
+    <w:lvl w:ilvl="3" w:tplc="0C090001" w:tentative="1">
+      <w:start w:val="1"/>
+      <w:numFmt w:val="bullet"/>
+      <w:lvlText w:val=""/>
+      <w:lvlJc w:val="left"/>
+      <w:pPr>
+        <w:ind w:left="3240" w:hanging="360"/>
+      </w:pPr>
+      <w:rPr>
+        <w:rFonts w:ascii="Symbol" w:hAnsi="Symbol" w:hint="default"/>
+      </w:rPr>
+    </w:lvl>
+    <w:lvl w:ilvl="4" w:tplc="0C090003" w:tentative="1">
+      <w:start w:val="1"/>
+      <w:numFmt w:val="bullet"/>
+      <w:lvlText w:val="o"/>
+      <w:lvlJc w:val="left"/>
+      <w:pPr>
+        <w:ind w:left="3960" w:hanging="360"/>
+      </w:pPr>
+      <w:rPr>
+        <w:rFonts w:ascii="Courier New" w:hAnsi="Courier New" w:cs="Courier New" w:hint="default"/>
+      </w:rPr>
+    </w:lvl>
+    <w:lvl w:ilvl="5" w:tplc="0C090005" w:tentative="1">
+      <w:start w:val="1"/>
+      <w:numFmt w:val="bullet"/>
+      <w:lvlText w:val=""/>
+      <w:lvlJc w:val="left"/>
+      <w:pPr>
+        <w:ind w:left="4680" w:hanging="360"/>
+      </w:pPr>
+      <w:rPr>
+        <w:rFonts w:ascii="Wingdings" w:hAnsi="Wingdings" w:hint="default"/>
+      </w:rPr>
+    </w:lvl>
+    <w:lvl w:ilvl="6" w:tplc="0C090001" w:tentative="1">
+      <w:start w:val="1"/>
+      <w:numFmt w:val="bullet"/>
+      <w:lvlText w:val=""/>
+      <w:lvlJc w:val="left"/>
+      <w:pPr>
+        <w:ind w:left="5400" w:hanging="360"/>
+      </w:pPr>
+      <w:rPr>
+        <w:rFonts w:ascii="Symbol" w:hAnsi="Symbol" w:hint="default"/>
+      </w:rPr>
+    </w:lvl>
+    <w:lvl w:ilvl="7" w:tplc="0C090003" w:tentative="1">
+      <w:start w:val="1"/>
+      <w:numFmt w:val="bullet"/>
+      <w:lvlText w:val="o"/>
+      <w:lvlJc w:val="left"/>
+      <w:pPr>
+        <w:ind w:left="6120" w:hanging="360"/>
+      </w:pPr>
+      <w:rPr>
+        <w:rFonts w:ascii="Courier New" w:hAnsi="Courier New" w:cs="Courier New" w:hint="default"/>
+      </w:rPr>
+    </w:lvl>
+    <w:lvl w:ilvl="8" w:tplc="0C090005" w:tentative="1">
+      <w:start w:val="1"/>
+      <w:numFmt w:val="bullet"/>
+      <w:lvlText w:val=""/>
+      <w:lvlJc w:val="left"/>
+      <w:pPr>
+        <w:ind w:left="6840" w:hanging="360"/>
+      </w:pPr>
+      <w:rPr>
+        <w:rFonts w:ascii="Wingdings" w:hAnsi="Wingdings" w:hint="default"/>
+      </w:rPr>
+    </w:lvl>
+  </w:abstractNum>
+  <w:abstractNum w:abstractNumId="11" w15:restartNumberingAfterBreak="0">
     <w:nsid w:val="3C8616EA"/>
     <w:multiLevelType w:val="singleLevel"/>
     <w:tmpl w:val="0C090005"/>
@@ -10428,7 +10571,7 @@
       </w:rPr>
     </w:lvl>
   </w:abstractNum>
-  <w:abstractNum w:abstractNumId="11" w15:restartNumberingAfterBreak="0">
+  <w:abstractNum w:abstractNumId="12" w15:restartNumberingAfterBreak="0">
     <w:nsid w:val="436A7D76"/>
     <w:multiLevelType w:val="singleLevel"/>
     <w:tmpl w:val="0C090001"/>
@@ -10448,7 +10591,7 @@
       </w:rPr>
     </w:lvl>
   </w:abstractNum>
-  <w:abstractNum w:abstractNumId="12" w15:restartNumberingAfterBreak="0">
+  <w:abstractNum w:abstractNumId="13" w15:restartNumberingAfterBreak="0">
     <w:nsid w:val="45F16243"/>
     <w:multiLevelType w:val="singleLevel"/>
     <w:tmpl w:val="0C09000F"/>
@@ -10468,7 +10611,7 @@
       </w:rPr>
     </w:lvl>
   </w:abstractNum>
-  <w:abstractNum w:abstractNumId="13" w15:restartNumberingAfterBreak="0">
+  <w:abstractNum w:abstractNumId="14" w15:restartNumberingAfterBreak="0">
     <w:nsid w:val="4E414D0B"/>
     <w:multiLevelType w:val="hybridMultilevel"/>
     <w:tmpl w:val="BAD64C34"/>
@@ -10557,7 +10700,7 @@
       </w:pPr>
     </w:lvl>
   </w:abstractNum>
-  <w:abstractNum w:abstractNumId="14" w15:restartNumberingAfterBreak="0">
+  <w:abstractNum w:abstractNumId="15" w15:restartNumberingAfterBreak="0">
     <w:nsid w:val="4F9D0166"/>
     <w:multiLevelType w:val="singleLevel"/>
     <w:tmpl w:val="0C090001"/>
@@ -10577,7 +10720,7 @@
       </w:rPr>
     </w:lvl>
   </w:abstractNum>
-  <w:abstractNum w:abstractNumId="15" w15:restartNumberingAfterBreak="0">
+  <w:abstractNum w:abstractNumId="16" w15:restartNumberingAfterBreak="0">
     <w:nsid w:val="50F03F1C"/>
     <w:multiLevelType w:val="singleLevel"/>
     <w:tmpl w:val="0C090005"/>
@@ -10597,7 +10740,7 @@
       </w:rPr>
     </w:lvl>
   </w:abstractNum>
-  <w:abstractNum w:abstractNumId="16" w15:restartNumberingAfterBreak="0">
+  <w:abstractNum w:abstractNumId="17" w15:restartNumberingAfterBreak="0">
     <w:nsid w:val="590A2B77"/>
     <w:multiLevelType w:val="hybridMultilevel"/>
     <w:tmpl w:val="482C0CAE"/>
@@ -10710,7 +10853,7 @@
       </w:rPr>
     </w:lvl>
   </w:abstractNum>
-  <w:abstractNum w:abstractNumId="17" w15:restartNumberingAfterBreak="0">
+  <w:abstractNum w:abstractNumId="18" w15:restartNumberingAfterBreak="0">
     <w:nsid w:val="5DEA2ECA"/>
     <w:multiLevelType w:val="hybridMultilevel"/>
     <w:tmpl w:val="71B4739A"/>
@@ -10799,7 +10942,7 @@
       </w:pPr>
     </w:lvl>
   </w:abstractNum>
-  <w:abstractNum w:abstractNumId="18" w15:restartNumberingAfterBreak="0">
+  <w:abstractNum w:abstractNumId="19" w15:restartNumberingAfterBreak="0">
     <w:nsid w:val="5E42440D"/>
     <w:multiLevelType w:val="singleLevel"/>
     <w:tmpl w:val="0C090005"/>
@@ -10819,7 +10962,7 @@
       </w:rPr>
     </w:lvl>
   </w:abstractNum>
-  <w:abstractNum w:abstractNumId="19" w15:restartNumberingAfterBreak="0">
+  <w:abstractNum w:abstractNumId="20" w15:restartNumberingAfterBreak="0">
     <w:nsid w:val="5FC714AE"/>
     <w:multiLevelType w:val="singleLevel"/>
     <w:tmpl w:val="0C090001"/>
@@ -10839,7 +10982,7 @@
       </w:rPr>
     </w:lvl>
   </w:abstractNum>
-  <w:abstractNum w:abstractNumId="20" w15:restartNumberingAfterBreak="0">
+  <w:abstractNum w:abstractNumId="21" w15:restartNumberingAfterBreak="0">
     <w:nsid w:val="625E7C53"/>
     <w:multiLevelType w:val="singleLevel"/>
     <w:tmpl w:val="0C090001"/>
@@ -10859,7 +11002,7 @@
       </w:rPr>
     </w:lvl>
   </w:abstractNum>
-  <w:abstractNum w:abstractNumId="21" w15:restartNumberingAfterBreak="0">
+  <w:abstractNum w:abstractNumId="22" w15:restartNumberingAfterBreak="0">
     <w:nsid w:val="64415502"/>
     <w:multiLevelType w:val="singleLevel"/>
     <w:tmpl w:val="0C090005"/>
@@ -10879,7 +11022,7 @@
       </w:rPr>
     </w:lvl>
   </w:abstractNum>
-  <w:abstractNum w:abstractNumId="22" w15:restartNumberingAfterBreak="0">
+  <w:abstractNum w:abstractNumId="23" w15:restartNumberingAfterBreak="0">
     <w:nsid w:val="681253A8"/>
     <w:multiLevelType w:val="singleLevel"/>
     <w:tmpl w:val="0C090001"/>
@@ -10899,7 +11042,7 @@
       </w:rPr>
     </w:lvl>
   </w:abstractNum>
-  <w:abstractNum w:abstractNumId="23" w15:restartNumberingAfterBreak="0">
+  <w:abstractNum w:abstractNumId="24" w15:restartNumberingAfterBreak="0">
     <w:nsid w:val="6B6D1114"/>
     <w:multiLevelType w:val="singleLevel"/>
     <w:tmpl w:val="0C090001"/>
@@ -10919,7 +11062,7 @@
       </w:rPr>
     </w:lvl>
   </w:abstractNum>
-  <w:abstractNum w:abstractNumId="24" w15:restartNumberingAfterBreak="0">
+  <w:abstractNum w:abstractNumId="25" w15:restartNumberingAfterBreak="0">
     <w:nsid w:val="6DD72BD6"/>
     <w:multiLevelType w:val="singleLevel"/>
     <w:tmpl w:val="0C090005"/>
@@ -10939,7 +11082,120 @@
       </w:rPr>
     </w:lvl>
   </w:abstractNum>
-  <w:abstractNum w:abstractNumId="25" w15:restartNumberingAfterBreak="0">
+  <w:abstractNum w:abstractNumId="26" w15:restartNumberingAfterBreak="0">
+    <w:nsid w:val="6FF25421"/>
+    <w:multiLevelType w:val="hybridMultilevel"/>
+    <w:tmpl w:val="6B4248A4"/>
+    <w:lvl w:ilvl="0" w:tplc="0C090001">
+      <w:start w:val="1"/>
+      <w:numFmt w:val="bullet"/>
+      <w:lvlText w:val=""/>
+      <w:lvlJc w:val="left"/>
+      <w:pPr>
+        <w:ind w:left="720" w:hanging="360"/>
+      </w:pPr>
+      <w:rPr>
+        <w:rFonts w:ascii="Symbol" w:hAnsi="Symbol" w:hint="default"/>
+      </w:rPr>
+    </w:lvl>
+    <w:lvl w:ilvl="1" w:tplc="0C090003">
+      <w:start w:val="1"/>
+      <w:numFmt w:val="bullet"/>
+      <w:lvlText w:val="o"/>
+      <w:lvlJc w:val="left"/>
+      <w:pPr>
+        <w:ind w:left="1440" w:hanging="360"/>
+      </w:pPr>
+      <w:rPr>
+        <w:rFonts w:ascii="Courier New" w:hAnsi="Courier New" w:cs="Courier New" w:hint="default"/>
+      </w:rPr>
+    </w:lvl>
+    <w:lvl w:ilvl="2" w:tplc="0C090005" w:tentative="1">
+      <w:start w:val="1"/>
+      <w:numFmt w:val="bullet"/>
+      <w:lvlText w:val=""/>
+      <w:lvlJc w:val="left"/>
+      <w:pPr>
+        <w:ind w:left="2160" w:hanging="360"/>
+      </w:pPr>
+      <w:rPr>
+        <w:rFonts w:ascii="Wingdings" w:hAnsi="Wingdings" w:hint="default"/>
+      </w:rPr>
+    </w:lvl>
+    <w:lvl w:ilvl="3" w:tplc="0C090001" w:tentative="1">
+      <w:start w:val="1"/>
+      <w:numFmt w:val="bullet"/>
+      <w:lvlText w:val=""/>
+      <w:lvlJc w:val="left"/>
+      <w:pPr>
+        <w:ind w:left="2880" w:hanging="360"/>
+      </w:pPr>
+      <w:rPr>
+        <w:rFonts w:ascii="Symbol" w:hAnsi="Symbol" w:hint="default"/>
+      </w:rPr>
+    </w:lvl>
+    <w:lvl w:ilvl="4" w:tplc="0C090003" w:tentative="1">
+      <w:start w:val="1"/>
+      <w:numFmt w:val="bullet"/>
+      <w:lvlText w:val="o"/>
+      <w:lvlJc w:val="left"/>
+      <w:pPr>
+        <w:ind w:left="3600" w:hanging="360"/>
+      </w:pPr>
+      <w:rPr>
+        <w:rFonts w:ascii="Courier New" w:hAnsi="Courier New" w:cs="Courier New" w:hint="default"/>
+      </w:rPr>
+    </w:lvl>
+    <w:lvl w:ilvl="5" w:tplc="0C090005" w:tentative="1">
+      <w:start w:val="1"/>
+      <w:numFmt w:val="bullet"/>
+      <w:lvlText w:val=""/>
+      <w:lvlJc w:val="left"/>
+      <w:pPr>
+        <w:ind w:left="4320" w:hanging="360"/>
+      </w:pPr>
+      <w:rPr>
+        <w:rFonts w:ascii="Wingdings" w:hAnsi="Wingdings" w:hint="default"/>
+      </w:rPr>
+    </w:lvl>
+    <w:lvl w:ilvl="6" w:tplc="0C090001" w:tentative="1">
+      <w:start w:val="1"/>
+      <w:numFmt w:val="bullet"/>
+      <w:lvlText w:val=""/>
+      <w:lvlJc w:val="left"/>
+      <w:pPr>
+        <w:ind w:left="5040" w:hanging="360"/>
+      </w:pPr>
+      <w:rPr>
+        <w:rFonts w:ascii="Symbol" w:hAnsi="Symbol" w:hint="default"/>
+      </w:rPr>
+    </w:lvl>
+    <w:lvl w:ilvl="7" w:tplc="0C090003" w:tentative="1">
+      <w:start w:val="1"/>
+      <w:numFmt w:val="bullet"/>
+      <w:lvlText w:val="o"/>
+      <w:lvlJc w:val="left"/>
+      <w:pPr>
+        <w:ind w:left="5760" w:hanging="360"/>
+      </w:pPr>
+      <w:rPr>
+        <w:rFonts w:ascii="Courier New" w:hAnsi="Courier New" w:cs="Courier New" w:hint="default"/>
+      </w:rPr>
+    </w:lvl>
+    <w:lvl w:ilvl="8" w:tplc="0C090005" w:tentative="1">
+      <w:start w:val="1"/>
+      <w:numFmt w:val="bullet"/>
+      <w:lvlText w:val=""/>
+      <w:lvlJc w:val="left"/>
+      <w:pPr>
+        <w:ind w:left="6480" w:hanging="360"/>
+      </w:pPr>
+      <w:rPr>
+        <w:rFonts w:ascii="Wingdings" w:hAnsi="Wingdings" w:hint="default"/>
+      </w:rPr>
+    </w:lvl>
+  </w:abstractNum>
+  <w:abstractNum w:abstractNumId="27" w15:restartNumberingAfterBreak="0">
     <w:nsid w:val="78E66E07"/>
     <w:multiLevelType w:val="hybridMultilevel"/>
     <w:tmpl w:val="7DC46572"/>
@@ -11025,7 +11281,7 @@
       </w:pPr>
     </w:lvl>
   </w:abstractNum>
-  <w:abstractNum w:abstractNumId="26" w15:restartNumberingAfterBreak="0">
+  <w:abstractNum w:abstractNumId="28" w15:restartNumberingAfterBreak="0">
     <w:nsid w:val="79615BC3"/>
     <w:multiLevelType w:val="singleLevel"/>
     <w:tmpl w:val="0C090005"/>
@@ -11045,7 +11301,7 @@
       </w:rPr>
     </w:lvl>
   </w:abstractNum>
-  <w:abstractNum w:abstractNumId="27" w15:restartNumberingAfterBreak="0">
+  <w:abstractNum w:abstractNumId="29" w15:restartNumberingAfterBreak="0">
     <w:nsid w:val="7C3E1D3B"/>
     <w:multiLevelType w:val="hybridMultilevel"/>
     <w:tmpl w:val="52D08792"/>
@@ -11158,7 +11414,7 @@
       </w:rPr>
     </w:lvl>
   </w:abstractNum>
-  <w:abstractNum w:abstractNumId="28" w15:restartNumberingAfterBreak="0">
+  <w:abstractNum w:abstractNumId="30" w15:restartNumberingAfterBreak="0">
     <w:nsid w:val="7D5622F1"/>
     <w:multiLevelType w:val="singleLevel"/>
     <w:tmpl w:val="0C090001"/>
@@ -11178,7 +11434,7 @@
       </w:rPr>
     </w:lvl>
   </w:abstractNum>
-  <w:abstractNum w:abstractNumId="29" w15:restartNumberingAfterBreak="0">
+  <w:abstractNum w:abstractNumId="31" w15:restartNumberingAfterBreak="0">
     <w:nsid w:val="7F4A085D"/>
     <w:multiLevelType w:val="singleLevel"/>
     <w:tmpl w:val="0C090001"/>
@@ -11199,16 +11455,16 @@
     </w:lvl>
   </w:abstractNum>
   <w:num w:numId="1" w16cid:durableId="871457547">
-    <w:abstractNumId w:val="24"/>
+    <w:abstractNumId w:val="25"/>
   </w:num>
   <w:num w:numId="2" w16cid:durableId="678701203">
-    <w:abstractNumId w:val="21"/>
+    <w:abstractNumId w:val="22"/>
   </w:num>
   <w:num w:numId="3" w16cid:durableId="1782414176">
     <w:abstractNumId w:val="8"/>
   </w:num>
   <w:num w:numId="4" w16cid:durableId="601373667">
-    <w:abstractNumId w:val="18"/>
+    <w:abstractNumId w:val="19"/>
   </w:num>
   <w:num w:numId="5" w16cid:durableId="1896041979">
     <w:abstractNumId w:val="4"/>
@@ -11217,76 +11473,82 @@
     <w:abstractNumId w:val="6"/>
   </w:num>
   <w:num w:numId="7" w16cid:durableId="513618866">
-    <w:abstractNumId w:val="15"/>
+    <w:abstractNumId w:val="16"/>
   </w:num>
   <w:num w:numId="8" w16cid:durableId="1552032401">
-    <w:abstractNumId w:val="26"/>
+    <w:abstractNumId w:val="28"/>
   </w:num>
   <w:num w:numId="9" w16cid:durableId="1024556964">
     <w:abstractNumId w:val="5"/>
   </w:num>
   <w:num w:numId="10" w16cid:durableId="1182429823">
-    <w:abstractNumId w:val="10"/>
+    <w:abstractNumId w:val="11"/>
   </w:num>
   <w:num w:numId="11" w16cid:durableId="206111963">
-    <w:abstractNumId w:val="28"/>
+    <w:abstractNumId w:val="30"/>
   </w:num>
   <w:num w:numId="12" w16cid:durableId="167791698">
-    <w:abstractNumId w:val="23"/>
+    <w:abstractNumId w:val="24"/>
   </w:num>
   <w:num w:numId="13" w16cid:durableId="159859709">
     <w:abstractNumId w:val="3"/>
   </w:num>
   <w:num w:numId="14" w16cid:durableId="973559079">
-    <w:abstractNumId w:val="29"/>
+    <w:abstractNumId w:val="31"/>
   </w:num>
   <w:num w:numId="15" w16cid:durableId="1970816531">
-    <w:abstractNumId w:val="22"/>
+    <w:abstractNumId w:val="23"/>
   </w:num>
   <w:num w:numId="16" w16cid:durableId="1689331700">
     <w:abstractNumId w:val="7"/>
   </w:num>
   <w:num w:numId="17" w16cid:durableId="1495409500">
-    <w:abstractNumId w:val="11"/>
+    <w:abstractNumId w:val="12"/>
   </w:num>
   <w:num w:numId="18" w16cid:durableId="1183663708">
     <w:abstractNumId w:val="9"/>
   </w:num>
   <w:num w:numId="19" w16cid:durableId="1679191236">
-    <w:abstractNumId w:val="14"/>
+    <w:abstractNumId w:val="15"/>
   </w:num>
   <w:num w:numId="20" w16cid:durableId="2006205004">
-    <w:abstractNumId w:val="20"/>
+    <w:abstractNumId w:val="21"/>
   </w:num>
   <w:num w:numId="21" w16cid:durableId="1037008584">
-    <w:abstractNumId w:val="12"/>
+    <w:abstractNumId w:val="13"/>
   </w:num>
   <w:num w:numId="22" w16cid:durableId="264925008">
-    <w:abstractNumId w:val="19"/>
+    <w:abstractNumId w:val="20"/>
   </w:num>
   <w:num w:numId="23" w16cid:durableId="1249194820">
     <w:abstractNumId w:val="2"/>
   </w:num>
   <w:num w:numId="24" w16cid:durableId="1367759642">
-    <w:abstractNumId w:val="13"/>
+    <w:abstractNumId w:val="14"/>
   </w:num>
   <w:num w:numId="25" w16cid:durableId="693308385">
     <w:abstractNumId w:val="1"/>
   </w:num>
   <w:num w:numId="26" w16cid:durableId="1974827286">
-    <w:abstractNumId w:val="17"/>
+    <w:abstractNumId w:val="18"/>
   </w:num>
   <w:num w:numId="27" w16cid:durableId="1171918532">
-    <w:abstractNumId w:val="16"/>
+    <w:abstractNumId w:val="17"/>
   </w:num>
   <w:num w:numId="28" w16cid:durableId="829444894">
     <w:abstractNumId w:val="0"/>
   </w:num>
   <w:num w:numId="29" w16cid:durableId="1004475365">
-    <w:abstractNumId w:val="25"/>
+    <w:abstractNumId w:val="27"/>
   </w:num>
   <w:num w:numId="30" w16cid:durableId="1165702233">
-    <w:abstractNumId w:val="27"/>
+    <w:abstractNumId w:val="29"/>
+  </w:num>
+  <w:num w:numId="31" w16cid:durableId="1288120240">
+    <w:abstractNumId w:val="10"/>
+  </w:num>
+  <w:num w:numId="32" w16cid:durableId="2029061032">
+    <w:abstractNumId w:val="26"/>
   </w:num>
 </w:numbering>
 </file>
@@ -12525,128 +12787,6 @@
 </file>
 
 <file path=customXml/item1.xml><?xml version="1.0" encoding="utf-8"?>
-<p:properties xmlns:p="http://schemas.microsoft.com/office/2006/metadata/properties" xmlns:xsi="http://www.w3.org/2001/XMLSchema-instance" xmlns:pc="http://schemas.microsoft.com/office/infopath/2007/PartnerControls">
-  <documentManagement>
-    <fa5d3b4d8cf74ec981362b3eb643e248 xmlns="5f74dd2f-22f2-408e-afeb-41eb07d438b4">
-      <Terms xmlns="http://schemas.microsoft.com/office/infopath/2007/PartnerControls">
-        <TermInfo xmlns="http://schemas.microsoft.com/office/infopath/2007/PartnerControls">
-          <TermName xmlns="http://schemas.microsoft.com/office/infopath/2007/PartnerControls">GM Organisational Services</TermName>
-          <TermId xmlns="http://schemas.microsoft.com/office/infopath/2007/PartnerControls">acd69022-a3e0-413b-ba96-f2de3238a3d4</TermId>
-        </TermInfo>
-      </Terms>
-    </fa5d3b4d8cf74ec981362b3eb643e248>
-    <TaxCatchAll xmlns="5f74dd2f-22f2-408e-afeb-41eb07d438b4">
-      <Value>17</Value>
-      <Value>10</Value>
-      <Value>7</Value>
-    </TaxCatchAll>
-    <p1537ba4e93a4f2286ec9efb9c4b2f65 xmlns="5f74dd2f-22f2-408e-afeb-41eb07d438b4">
-      <Terms xmlns="http://schemas.microsoft.com/office/infopath/2007/PartnerControls">
-        <TermInfo xmlns="http://schemas.microsoft.com/office/infopath/2007/PartnerControls">
-          <TermName xmlns="http://schemas.microsoft.com/office/infopath/2007/PartnerControls">Quality Assurance</TermName>
-          <TermId xmlns="http://schemas.microsoft.com/office/infopath/2007/PartnerControls">a8a87169-e3a5-4061-9acc-fbeabf5a0e95</TermId>
-        </TermInfo>
-      </Terms>
-    </p1537ba4e93a4f2286ec9efb9c4b2f65>
-    <Last_x0020_Reviewed xmlns="5f74dd2f-22f2-408e-afeb-41eb07d438b4">2012-08-31T16:00:00+00:00</Last_x0020_Reviewed>
-    <dd525d18ddf642f5b1fb0818857c86af xmlns="5f74dd2f-22f2-408e-afeb-41eb07d438b4">
-      <Terms xmlns="http://schemas.microsoft.com/office/infopath/2007/PartnerControls">
-        <TermInfo xmlns="http://schemas.microsoft.com/office/infopath/2007/PartnerControls">
-          <TermName xmlns="http://schemas.microsoft.com/office/infopath/2007/PartnerControls">Director, Teaching and Learning</TermName>
-          <TermId xmlns="http://schemas.microsoft.com/office/infopath/2007/PartnerControls">b63ba523-8d3b-4dbc-85c8-feda5af05065</TermId>
-        </TermInfo>
-      </Terms>
-    </dd525d18ddf642f5b1fb0818857c86af>
-    <Last_x0020_Endorsed xmlns="5f74dd2f-22f2-408e-afeb-41eb07d438b4">2012-08-31T16:00:00+00:00</Last_x0020_Endorsed>
-    <aa580026ba0249d9933b64dbd079dccf xmlns="5f74dd2f-22f2-408e-afeb-41eb07d438b4">
-      <Terms xmlns="http://schemas.microsoft.com/office/infopath/2007/PartnerControls"/>
-    </aa580026ba0249d9933b64dbd079dccf>
-    <i03c6a0eefa54097af7e4fbfe9750004 xmlns="5f74dd2f-22f2-408e-afeb-41eb07d438b4">
-      <Terms xmlns="http://schemas.microsoft.com/office/infopath/2007/PartnerControls"/>
-    </i03c6a0eefa54097af7e4fbfe9750004>
-    <g6ba146fcb234906b842409e0f4e7bf8 xmlns="5f74dd2f-22f2-408e-afeb-41eb07d438b4">
-      <Terms xmlns="http://schemas.microsoft.com/office/infopath/2007/PartnerControls"/>
-    </g6ba146fcb234906b842409e0f4e7bf8>
-    <cc4d9b1b6a9442b49b5bef5859edabb6 xmlns="5f74dd2f-22f2-408e-afeb-41eb07d438b4">
-      <Terms xmlns="http://schemas.microsoft.com/office/infopath/2007/PartnerControls"/>
-    </cc4d9b1b6a9442b49b5bef5859edabb6>
-    <hfc587dd3d7643e7bf91d1f90de46bef xmlns="5f74dd2f-22f2-408e-afeb-41eb07d438b4">
-      <Terms xmlns="http://schemas.microsoft.com/office/infopath/2007/PartnerControls"/>
-    </hfc587dd3d7643e7bf91d1f90de46bef>
-    <ba1eaff7c90349e0b0950400cfcc9811 xmlns="5f74dd2f-22f2-408e-afeb-41eb07d438b4">
-      <Terms xmlns="http://schemas.microsoft.com/office/infopath/2007/PartnerControls"/>
-    </ba1eaff7c90349e0b0950400cfcc9811>
-    <gfd836643cb84c34bc694d844edfc732 xmlns="5f74dd2f-22f2-408e-afeb-41eb07d438b4">
-      <Terms xmlns="http://schemas.microsoft.com/office/infopath/2007/PartnerControls"/>
-    </gfd836643cb84c34bc694d844edfc732>
-    <g36807a23d754b3aa178331ce33140c7 xmlns="5f74dd2f-22f2-408e-afeb-41eb07d438b4">
-      <Terms xmlns="http://schemas.microsoft.com/office/infopath/2007/PartnerControls"/>
-    </g36807a23d754b3aa178331ce33140c7>
-    <k5a0ef9eb0644610b40ce3664f995f05 xmlns="5f74dd2f-22f2-408e-afeb-41eb07d438b4">
-      <Terms xmlns="http://schemas.microsoft.com/office/infopath/2007/PartnerControls"/>
-    </k5a0ef9eb0644610b40ce3664f995f05>
-    <GM_x0020_Approval_x0020_Date xmlns="5f74dd2f-22f2-408e-afeb-41eb07d438b4" xsi:nil="true"/>
-    <MD_x0020_Approval_x0020_Date xmlns="5f74dd2f-22f2-408e-afeb-41eb07d438b4" xsi:nil="true"/>
-    <Proposer_x0020__x002f__x0020_Sponsor xmlns="5f74dd2f-22f2-408e-afeb-41eb07d438b4">
-      <UserInfo>
-        <DisplayName/>
-        <AccountId xsi:nil="true"/>
-        <AccountType/>
-      </UserInfo>
-    </Proposer_x0020__x002f__x0020_Sponsor>
-    <QA_x0020_Check_x0020_II_x0020_Approval_x0020_Date xmlns="5f74dd2f-22f2-408e-afeb-41eb07d438b4" xsi:nil="true"/>
-    <QMS_x0020_Version xmlns="5f74dd2f-22f2-408e-afeb-41eb07d438b4">v002.2a</QMS_x0020_Version>
-    <General_x0020_Manager xmlns="5f74dd2f-22f2-408e-afeb-41eb07d438b4">
-      <UserInfo>
-        <DisplayName/>
-        <AccountId xsi:nil="true"/>
-        <AccountType/>
-      </UserInfo>
-    </General_x0020_Manager>
-    <Review_x0020_Due_x0020_Date xmlns="5f74dd2f-22f2-408e-afeb-41eb07d438b4" xsi:nil="true"/>
-    <AMEP_x0020_Reference xmlns="5f74dd2f-22f2-408e-afeb-41eb07d438b4" xsi:nil="true"/>
-    <QA_x0020_Check_x0020_I_x0020_Approval_x0020_Date xmlns="5f74dd2f-22f2-408e-afeb-41eb07d438b4" xsi:nil="true"/>
-    <Document_x0020_Owners xmlns="5f74dd2f-22f2-408e-afeb-41eb07d438b4">
-      <UserInfo>
-        <DisplayName/>
-        <AccountId xsi:nil="true"/>
-        <AccountType/>
-      </UserInfo>
-    </Document_x0020_Owners>
-    <Trim_x0020_Number xmlns="5f74dd2f-22f2-408e-afeb-41eb07d438b4" xsi:nil="true"/>
-    <QA_x0020_Check_x0020_I xmlns="5f74dd2f-22f2-408e-afeb-41eb07d438b4">
-      <UserInfo>
-        <DisplayName/>
-        <AccountId xsi:nil="true"/>
-        <AccountType/>
-      </UserInfo>
-    </QA_x0020_Check_x0020_I>
-    <Notes1 xmlns="5f74dd2f-22f2-408e-afeb-41eb07d438b4" xsi:nil="true"/>
-    <New_x002f_Review_x0020_Type xmlns="5f74dd2f-22f2-408e-afeb-41eb07d438b4">Migration</New_x002f_Review_x0020_Type>
-    <MTO_x0020_Reference xmlns="5f74dd2f-22f2-408e-afeb-41eb07d438b4" xsi:nil="true"/>
-    <QA_x0020_Check_x0020_II xmlns="5f74dd2f-22f2-408e-afeb-41eb07d438b4">
-      <UserInfo>
-        <DisplayName/>
-        <AccountId xsi:nil="true"/>
-        <AccountType/>
-      </UserInfo>
-    </QA_x0020_Check_x0020_II>
-    <MD_x0020_on_x0020_behalf_x0020_of_x0020_CORPEX_x0020_Approval_x0020_Date xmlns="5f74dd2f-22f2-408e-afeb-41eb07d438b4" xsi:nil="true"/>
-    <Proposer_x002f_Sponsor_x0020_Approval_x0020_Date xmlns="5f74dd2f-22f2-408e-afeb-41eb07d438b4" xsi:nil="true"/>
-    <Pub_x0020_Sector_x0020_Ref xmlns="5f74dd2f-22f2-408e-afeb-41eb07d438b4" xsi:nil="true"/>
-    <Managing_x0020_Director xmlns="5f74dd2f-22f2-408e-afeb-41eb07d438b4">
-      <UserInfo>
-        <DisplayName/>
-        <AccountId xsi:nil="true"/>
-        <AccountType/>
-      </UserInfo>
-    </Managing_x0020_Director>
-    <RelatedItems xmlns="http://schemas.microsoft.com/sharepoint/v3" xsi:nil="true"/>
-  </documentManagement>
-</p:properties>
-</file>
-
-<file path=customXml/item2.xml><?xml version="1.0" encoding="utf-8"?>
 <ct:contentTypeSchema xmlns:ct="http://schemas.microsoft.com/office/2006/metadata/contentType" xmlns:ma="http://schemas.microsoft.com/office/2006/metadata/properties/metaAttributes" ct:_="" ma:_="" ma:contentTypeName="Template" ma:contentTypeID="0x01010018EB367C646D7245ACF32D9E3A1E71E910007F3D7CA450319C419DC74A52049B6E5D" ma:contentTypeVersion="64" ma:contentTypeDescription="" ma:contentTypeScope="" ma:versionID="cc49d485cacc09ed38a1efadffb3aa9f">
   <xsd:schema xmlns:xsd="http://www.w3.org/2001/XMLSchema" xmlns:xs="http://www.w3.org/2001/XMLSchema" xmlns:p="http://schemas.microsoft.com/office/2006/metadata/properties" xmlns:ns1="http://schemas.microsoft.com/sharepoint/v3" xmlns:ns2="5f74dd2f-22f2-408e-afeb-41eb07d438b4" targetNamespace="http://schemas.microsoft.com/office/2006/metadata/properties" ma:root="true" ma:fieldsID="87ad4b78306c7d8af5f8f30e1b0d9d8d" ns1:_="" ns2:_="">
     <xsd:import namespace="http://schemas.microsoft.com/sharepoint/v3"/>
@@ -13130,7 +13270,133 @@
 </ct:contentTypeSchema>
 </file>
 
+<file path=customXml/item2.xml><?xml version="1.0" encoding="utf-8"?>
+<p:properties xmlns:p="http://schemas.microsoft.com/office/2006/metadata/properties" xmlns:xsi="http://www.w3.org/2001/XMLSchema-instance" xmlns:pc="http://schemas.microsoft.com/office/infopath/2007/PartnerControls">
+  <documentManagement>
+    <fa5d3b4d8cf74ec981362b3eb643e248 xmlns="5f74dd2f-22f2-408e-afeb-41eb07d438b4">
+      <Terms xmlns="http://schemas.microsoft.com/office/infopath/2007/PartnerControls">
+        <TermInfo xmlns="http://schemas.microsoft.com/office/infopath/2007/PartnerControls">
+          <TermName xmlns="http://schemas.microsoft.com/office/infopath/2007/PartnerControls">GM Organisational Services</TermName>
+          <TermId xmlns="http://schemas.microsoft.com/office/infopath/2007/PartnerControls">acd69022-a3e0-413b-ba96-f2de3238a3d4</TermId>
+        </TermInfo>
+      </Terms>
+    </fa5d3b4d8cf74ec981362b3eb643e248>
+    <TaxCatchAll xmlns="5f74dd2f-22f2-408e-afeb-41eb07d438b4">
+      <Value>17</Value>
+      <Value>10</Value>
+      <Value>7</Value>
+    </TaxCatchAll>
+    <p1537ba4e93a4f2286ec9efb9c4b2f65 xmlns="5f74dd2f-22f2-408e-afeb-41eb07d438b4">
+      <Terms xmlns="http://schemas.microsoft.com/office/infopath/2007/PartnerControls">
+        <TermInfo xmlns="http://schemas.microsoft.com/office/infopath/2007/PartnerControls">
+          <TermName xmlns="http://schemas.microsoft.com/office/infopath/2007/PartnerControls">Quality Assurance</TermName>
+          <TermId xmlns="http://schemas.microsoft.com/office/infopath/2007/PartnerControls">a8a87169-e3a5-4061-9acc-fbeabf5a0e95</TermId>
+        </TermInfo>
+      </Terms>
+    </p1537ba4e93a4f2286ec9efb9c4b2f65>
+    <Last_x0020_Reviewed xmlns="5f74dd2f-22f2-408e-afeb-41eb07d438b4">2012-08-31T16:00:00+00:00</Last_x0020_Reviewed>
+    <dd525d18ddf642f5b1fb0818857c86af xmlns="5f74dd2f-22f2-408e-afeb-41eb07d438b4">
+      <Terms xmlns="http://schemas.microsoft.com/office/infopath/2007/PartnerControls">
+        <TermInfo xmlns="http://schemas.microsoft.com/office/infopath/2007/PartnerControls">
+          <TermName xmlns="http://schemas.microsoft.com/office/infopath/2007/PartnerControls">Director, Teaching and Learning</TermName>
+          <TermId xmlns="http://schemas.microsoft.com/office/infopath/2007/PartnerControls">b63ba523-8d3b-4dbc-85c8-feda5af05065</TermId>
+        </TermInfo>
+      </Terms>
+    </dd525d18ddf642f5b1fb0818857c86af>
+    <Last_x0020_Endorsed xmlns="5f74dd2f-22f2-408e-afeb-41eb07d438b4">2012-08-31T16:00:00+00:00</Last_x0020_Endorsed>
+    <aa580026ba0249d9933b64dbd079dccf xmlns="5f74dd2f-22f2-408e-afeb-41eb07d438b4">
+      <Terms xmlns="http://schemas.microsoft.com/office/infopath/2007/PartnerControls"/>
+    </aa580026ba0249d9933b64dbd079dccf>
+    <i03c6a0eefa54097af7e4fbfe9750004 xmlns="5f74dd2f-22f2-408e-afeb-41eb07d438b4">
+      <Terms xmlns="http://schemas.microsoft.com/office/infopath/2007/PartnerControls"/>
+    </i03c6a0eefa54097af7e4fbfe9750004>
+    <g6ba146fcb234906b842409e0f4e7bf8 xmlns="5f74dd2f-22f2-408e-afeb-41eb07d438b4">
+      <Terms xmlns="http://schemas.microsoft.com/office/infopath/2007/PartnerControls"/>
+    </g6ba146fcb234906b842409e0f4e7bf8>
+    <cc4d9b1b6a9442b49b5bef5859edabb6 xmlns="5f74dd2f-22f2-408e-afeb-41eb07d438b4">
+      <Terms xmlns="http://schemas.microsoft.com/office/infopath/2007/PartnerControls"/>
+    </cc4d9b1b6a9442b49b5bef5859edabb6>
+    <hfc587dd3d7643e7bf91d1f90de46bef xmlns="5f74dd2f-22f2-408e-afeb-41eb07d438b4">
+      <Terms xmlns="http://schemas.microsoft.com/office/infopath/2007/PartnerControls"/>
+    </hfc587dd3d7643e7bf91d1f90de46bef>
+    <ba1eaff7c90349e0b0950400cfcc9811 xmlns="5f74dd2f-22f2-408e-afeb-41eb07d438b4">
+      <Terms xmlns="http://schemas.microsoft.com/office/infopath/2007/PartnerControls"/>
+    </ba1eaff7c90349e0b0950400cfcc9811>
+    <gfd836643cb84c34bc694d844edfc732 xmlns="5f74dd2f-22f2-408e-afeb-41eb07d438b4">
+      <Terms xmlns="http://schemas.microsoft.com/office/infopath/2007/PartnerControls"/>
+    </gfd836643cb84c34bc694d844edfc732>
+    <g36807a23d754b3aa178331ce33140c7 xmlns="5f74dd2f-22f2-408e-afeb-41eb07d438b4">
+      <Terms xmlns="http://schemas.microsoft.com/office/infopath/2007/PartnerControls"/>
+    </g36807a23d754b3aa178331ce33140c7>
+    <k5a0ef9eb0644610b40ce3664f995f05 xmlns="5f74dd2f-22f2-408e-afeb-41eb07d438b4">
+      <Terms xmlns="http://schemas.microsoft.com/office/infopath/2007/PartnerControls"/>
+    </k5a0ef9eb0644610b40ce3664f995f05>
+    <GM_x0020_Approval_x0020_Date xmlns="5f74dd2f-22f2-408e-afeb-41eb07d438b4" xsi:nil="true"/>
+    <MD_x0020_Approval_x0020_Date xmlns="5f74dd2f-22f2-408e-afeb-41eb07d438b4" xsi:nil="true"/>
+    <Proposer_x0020__x002f__x0020_Sponsor xmlns="5f74dd2f-22f2-408e-afeb-41eb07d438b4">
+      <UserInfo>
+        <DisplayName/>
+        <AccountId xsi:nil="true"/>
+        <AccountType/>
+      </UserInfo>
+    </Proposer_x0020__x002f__x0020_Sponsor>
+    <QA_x0020_Check_x0020_II_x0020_Approval_x0020_Date xmlns="5f74dd2f-22f2-408e-afeb-41eb07d438b4" xsi:nil="true"/>
+    <QMS_x0020_Version xmlns="5f74dd2f-22f2-408e-afeb-41eb07d438b4">v002.2a</QMS_x0020_Version>
+    <General_x0020_Manager xmlns="5f74dd2f-22f2-408e-afeb-41eb07d438b4">
+      <UserInfo>
+        <DisplayName/>
+        <AccountId xsi:nil="true"/>
+        <AccountType/>
+      </UserInfo>
+    </General_x0020_Manager>
+    <Review_x0020_Due_x0020_Date xmlns="5f74dd2f-22f2-408e-afeb-41eb07d438b4" xsi:nil="true"/>
+    <AMEP_x0020_Reference xmlns="5f74dd2f-22f2-408e-afeb-41eb07d438b4" xsi:nil="true"/>
+    <QA_x0020_Check_x0020_I_x0020_Approval_x0020_Date xmlns="5f74dd2f-22f2-408e-afeb-41eb07d438b4" xsi:nil="true"/>
+    <Document_x0020_Owners xmlns="5f74dd2f-22f2-408e-afeb-41eb07d438b4">
+      <UserInfo>
+        <DisplayName/>
+        <AccountId xsi:nil="true"/>
+        <AccountType/>
+      </UserInfo>
+    </Document_x0020_Owners>
+    <Trim_x0020_Number xmlns="5f74dd2f-22f2-408e-afeb-41eb07d438b4" xsi:nil="true"/>
+    <QA_x0020_Check_x0020_I xmlns="5f74dd2f-22f2-408e-afeb-41eb07d438b4">
+      <UserInfo>
+        <DisplayName/>
+        <AccountId xsi:nil="true"/>
+        <AccountType/>
+      </UserInfo>
+    </QA_x0020_Check_x0020_I>
+    <Notes1 xmlns="5f74dd2f-22f2-408e-afeb-41eb07d438b4" xsi:nil="true"/>
+    <New_x002f_Review_x0020_Type xmlns="5f74dd2f-22f2-408e-afeb-41eb07d438b4">Migration</New_x002f_Review_x0020_Type>
+    <MTO_x0020_Reference xmlns="5f74dd2f-22f2-408e-afeb-41eb07d438b4" xsi:nil="true"/>
+    <QA_x0020_Check_x0020_II xmlns="5f74dd2f-22f2-408e-afeb-41eb07d438b4">
+      <UserInfo>
+        <DisplayName/>
+        <AccountId xsi:nil="true"/>
+        <AccountType/>
+      </UserInfo>
+    </QA_x0020_Check_x0020_II>
+    <MD_x0020_on_x0020_behalf_x0020_of_x0020_CORPEX_x0020_Approval_x0020_Date xmlns="5f74dd2f-22f2-408e-afeb-41eb07d438b4" xsi:nil="true"/>
+    <Proposer_x002f_Sponsor_x0020_Approval_x0020_Date xmlns="5f74dd2f-22f2-408e-afeb-41eb07d438b4" xsi:nil="true"/>
+    <Pub_x0020_Sector_x0020_Ref xmlns="5f74dd2f-22f2-408e-afeb-41eb07d438b4" xsi:nil="true"/>
+    <Managing_x0020_Director xmlns="5f74dd2f-22f2-408e-afeb-41eb07d438b4">
+      <UserInfo>
+        <DisplayName/>
+        <AccountId xsi:nil="true"/>
+        <AccountType/>
+      </UserInfo>
+    </Managing_x0020_Director>
+    <RelatedItems xmlns="http://schemas.microsoft.com/sharepoint/v3" xsi:nil="true"/>
+  </documentManagement>
+</p:properties>
+</file>
+
 <file path=customXml/item3.xml><?xml version="1.0" encoding="utf-8"?>
+<b:Sources xmlns:b="http://schemas.openxmlformats.org/officeDocument/2006/bibliography" xmlns="http://schemas.openxmlformats.org/officeDocument/2006/bibliography" SelectedStyle="\APA.XSL" StyleName="APA"/>
+</file>
+
+<file path=customXml/item4.xml><?xml version="1.0" encoding="utf-8"?>
 <?mso-contentType ?>
 <FormTemplates xmlns="http://schemas.microsoft.com/sharepoint/v3/contenttype/forms">
   <Display>DocumentLibraryForm</Display>
@@ -13139,22 +13405,7 @@
 </FormTemplates>
 </file>
 
-<file path=customXml/item4.xml><?xml version="1.0" encoding="utf-8"?>
-<b:Sources xmlns:b="http://schemas.openxmlformats.org/officeDocument/2006/bibliography" xmlns="http://schemas.openxmlformats.org/officeDocument/2006/bibliography" SelectedStyle="\APA.XSL" StyleName="APA"/>
-</file>
-
 <file path=customXml/itemProps1.xml><?xml version="1.0" encoding="utf-8"?>
-<ds:datastoreItem xmlns:ds="http://schemas.openxmlformats.org/officeDocument/2006/customXml" ds:itemID="{81993F17-7D57-4F25-8E1C-D5FD90C086DD}">
-  <ds:schemaRefs>
-    <ds:schemaRef ds:uri="http://schemas.microsoft.com/office/2006/metadata/properties"/>
-    <ds:schemaRef ds:uri="http://schemas.microsoft.com/office/infopath/2007/PartnerControls"/>
-    <ds:schemaRef ds:uri="5f74dd2f-22f2-408e-afeb-41eb07d438b4"/>
-    <ds:schemaRef ds:uri="http://schemas.microsoft.com/sharepoint/v3"/>
-  </ds:schemaRefs>
-</ds:datastoreItem>
-</file>
-
-<file path=customXml/itemProps2.xml><?xml version="1.0" encoding="utf-8"?>
 <ds:datastoreItem xmlns:ds="http://schemas.openxmlformats.org/officeDocument/2006/customXml" ds:itemID="{83C4E53E-7A16-4DFE-A2BC-8DB8C0FCBA91}">
   <ds:schemaRefs>
     <ds:schemaRef ds:uri="http://schemas.microsoft.com/office/2006/metadata/contentType"/>
@@ -13173,18 +13424,29 @@
 </ds:datastoreItem>
 </file>
 
+<file path=customXml/itemProps2.xml><?xml version="1.0" encoding="utf-8"?>
+<ds:datastoreItem xmlns:ds="http://schemas.openxmlformats.org/officeDocument/2006/customXml" ds:itemID="{81993F17-7D57-4F25-8E1C-D5FD90C086DD}">
+  <ds:schemaRefs>
+    <ds:schemaRef ds:uri="http://schemas.microsoft.com/office/2006/metadata/properties"/>
+    <ds:schemaRef ds:uri="http://schemas.microsoft.com/office/infopath/2007/PartnerControls"/>
+    <ds:schemaRef ds:uri="5f74dd2f-22f2-408e-afeb-41eb07d438b4"/>
+    <ds:schemaRef ds:uri="http://schemas.microsoft.com/sharepoint/v3"/>
+  </ds:schemaRefs>
+</ds:datastoreItem>
+</file>
+
 <file path=customXml/itemProps3.xml><?xml version="1.0" encoding="utf-8"?>
+<ds:datastoreItem xmlns:ds="http://schemas.openxmlformats.org/officeDocument/2006/customXml" ds:itemID="{80EA9C83-1E8D-4521-B67D-4D5BD64B38DC}">
+  <ds:schemaRefs>
+    <ds:schemaRef ds:uri="http://schemas.openxmlformats.org/officeDocument/2006/bibliography"/>
+  </ds:schemaRefs>
+</ds:datastoreItem>
+</file>
+
+<file path=customXml/itemProps4.xml><?xml version="1.0" encoding="utf-8"?>
 <ds:datastoreItem xmlns:ds="http://schemas.openxmlformats.org/officeDocument/2006/customXml" ds:itemID="{9AF8CAA7-E0EF-4D40-94C0-789915F410FE}">
   <ds:schemaRefs>
     <ds:schemaRef ds:uri="http://schemas.microsoft.com/sharepoint/v3/contenttype/forms"/>
   </ds:schemaRefs>
 </ds:datastoreItem>
-</file>
-
-<file path=customXml/itemProps4.xml><?xml version="1.0" encoding="utf-8"?>
-<ds:datastoreItem xmlns:ds="http://schemas.openxmlformats.org/officeDocument/2006/customXml" ds:itemID="{80EA9C83-1E8D-4521-B67D-4D5BD64B38DC}">
-  <ds:schemaRefs>
-    <ds:schemaRef ds:uri="http://schemas.openxmlformats.org/officeDocument/2006/bibliography"/>
-  </ds:schemaRefs>
-</ds:datastoreItem>
 </file>
</xml_diff>

<commit_message>
got a 2nd SLA
</commit_message>
<xml_diff>
--- a/Informational Technology (Game Design)/Part 2 Redo/Identify and resolve client ICT problems/AT01/Knowledge Questions/ICTSAS432 - Assessment 1 - Knowledge Questions v2.0 by Richard Pountney.docx
+++ b/Informational Technology (Game Design)/Part 2 Redo/Identify and resolve client ICT problems/AT01/Knowledge Questions/ICTSAS432 - Assessment 1 - Knowledge Questions v2.0 by Richard Pountney.docx
@@ -533,14 +533,13 @@
         <w:tblLook w:val="04A0" w:firstRow="1" w:lastRow="0" w:firstColumn="1" w:lastColumn="0" w:noHBand="0" w:noVBand="1"/>
       </w:tblPr>
       <w:tblGrid>
-        <w:gridCol w:w="2692"/>
-        <w:gridCol w:w="22"/>
+        <w:gridCol w:w="2708"/>
         <w:gridCol w:w="122"/>
-        <w:gridCol w:w="1701"/>
-        <w:gridCol w:w="1559"/>
-        <w:gridCol w:w="1205"/>
+        <w:gridCol w:w="1719"/>
+        <w:gridCol w:w="1555"/>
+        <w:gridCol w:w="1204"/>
         <w:gridCol w:w="354"/>
-        <w:gridCol w:w="2410"/>
+        <w:gridCol w:w="2403"/>
       </w:tblGrid>
       <w:tr>
         <w:trPr>
@@ -549,7 +548,7 @@
         <w:tc>
           <w:tcPr>
             <w:tcW w:w="2836" w:type="dxa"/>
-            <w:gridSpan w:val="3"/>
+            <w:gridSpan w:val="2"/>
             <w:shd w:val="clear" w:color="auto" w:fill="8547AD"/>
             <w:vAlign w:val="center"/>
           </w:tcPr>
@@ -634,7 +633,7 @@
         <w:tc>
           <w:tcPr>
             <w:tcW w:w="2836" w:type="dxa"/>
-            <w:gridSpan w:val="3"/>
+            <w:gridSpan w:val="2"/>
             <w:shd w:val="clear" w:color="auto" w:fill="8547AD"/>
             <w:vAlign w:val="center"/>
           </w:tcPr>
@@ -698,7 +697,7 @@
         <w:tc>
           <w:tcPr>
             <w:tcW w:w="2836" w:type="dxa"/>
-            <w:gridSpan w:val="3"/>
+            <w:gridSpan w:val="2"/>
             <w:shd w:val="clear" w:color="auto" w:fill="8547AD"/>
             <w:vAlign w:val="center"/>
           </w:tcPr>
@@ -747,7 +746,7 @@
         <w:tc>
           <w:tcPr>
             <w:tcW w:w="2836" w:type="dxa"/>
-            <w:gridSpan w:val="3"/>
+            <w:gridSpan w:val="2"/>
             <w:shd w:val="clear" w:color="auto" w:fill="8547AD"/>
             <w:vAlign w:val="center"/>
           </w:tcPr>
@@ -801,7 +800,7 @@
         <w:tc>
           <w:tcPr>
             <w:tcW w:w="2836" w:type="dxa"/>
-            <w:gridSpan w:val="3"/>
+            <w:gridSpan w:val="2"/>
             <w:shd w:val="clear" w:color="auto" w:fill="8547AD"/>
             <w:vAlign w:val="center"/>
           </w:tcPr>
@@ -940,7 +939,7 @@
         <w:tc>
           <w:tcPr>
             <w:tcW w:w="2836" w:type="dxa"/>
-            <w:gridSpan w:val="3"/>
+            <w:gridSpan w:val="2"/>
             <w:shd w:val="clear" w:color="auto" w:fill="8547AD"/>
             <w:vAlign w:val="center"/>
           </w:tcPr>
@@ -990,7 +989,7 @@
         <w:tc>
           <w:tcPr>
             <w:tcW w:w="2836" w:type="dxa"/>
-            <w:gridSpan w:val="3"/>
+            <w:gridSpan w:val="2"/>
             <w:shd w:val="clear" w:color="auto" w:fill="8547AD"/>
             <w:vAlign w:val="center"/>
           </w:tcPr>
@@ -1115,7 +1114,7 @@
         <w:tc>
           <w:tcPr>
             <w:tcW w:w="10065" w:type="dxa"/>
-            <w:gridSpan w:val="8"/>
+            <w:gridSpan w:val="7"/>
             <w:shd w:val="clear" w:color="auto" w:fill="8547AD"/>
             <w:vAlign w:val="center"/>
           </w:tcPr>
@@ -1179,7 +1178,7 @@
         <w:tc>
           <w:tcPr>
             <w:tcW w:w="1845" w:type="dxa"/>
-            <w:gridSpan w:val="3"/>
+            <w:gridSpan w:val="2"/>
             <w:shd w:val="clear" w:color="auto" w:fill="auto"/>
             <w:vAlign w:val="center"/>
           </w:tcPr>
@@ -1293,7 +1292,7 @@
         <w:tc>
           <w:tcPr>
             <w:tcW w:w="1845" w:type="dxa"/>
-            <w:gridSpan w:val="3"/>
+            <w:gridSpan w:val="2"/>
             <w:shd w:val="clear" w:color="auto" w:fill="auto"/>
             <w:vAlign w:val="center"/>
           </w:tcPr>
@@ -1407,7 +1406,7 @@
         <w:tc>
           <w:tcPr>
             <w:tcW w:w="1845" w:type="dxa"/>
-            <w:gridSpan w:val="3"/>
+            <w:gridSpan w:val="2"/>
             <w:shd w:val="clear" w:color="auto" w:fill="auto"/>
             <w:vAlign w:val="center"/>
           </w:tcPr>
@@ -1529,7 +1528,7 @@
         <w:tc>
           <w:tcPr>
             <w:tcW w:w="7373" w:type="dxa"/>
-            <w:gridSpan w:val="7"/>
+            <w:gridSpan w:val="6"/>
             <w:shd w:val="clear" w:color="auto" w:fill="auto"/>
             <w:vAlign w:val="center"/>
           </w:tcPr>
@@ -1578,7 +1577,7 @@
         <w:tc>
           <w:tcPr>
             <w:tcW w:w="3404" w:type="dxa"/>
-            <w:gridSpan w:val="4"/>
+            <w:gridSpan w:val="3"/>
             <w:shd w:val="clear" w:color="auto" w:fill="auto"/>
             <w:vAlign w:val="center"/>
           </w:tcPr>
@@ -1652,7 +1651,7 @@
         <w:tc>
           <w:tcPr>
             <w:tcW w:w="10065" w:type="dxa"/>
-            <w:gridSpan w:val="8"/>
+            <w:gridSpan w:val="7"/>
             <w:shd w:val="clear" w:color="auto" w:fill="8547AD"/>
             <w:vAlign w:val="center"/>
           </w:tcPr>
@@ -1684,7 +1683,7 @@
         <w:tc>
           <w:tcPr>
             <w:tcW w:w="10065" w:type="dxa"/>
-            <w:gridSpan w:val="8"/>
+            <w:gridSpan w:val="7"/>
             <w:shd w:val="clear" w:color="auto" w:fill="auto"/>
           </w:tcPr>
           <w:p>
@@ -1726,7 +1725,7 @@
         <w:tc>
           <w:tcPr>
             <w:tcW w:w="10065" w:type="dxa"/>
-            <w:gridSpan w:val="8"/>
+            <w:gridSpan w:val="7"/>
             <w:shd w:val="clear" w:color="auto" w:fill="8547AD"/>
             <w:vAlign w:val="center"/>
           </w:tcPr>
@@ -1758,7 +1757,7 @@
         <w:tc>
           <w:tcPr>
             <w:tcW w:w="10065" w:type="dxa"/>
-            <w:gridSpan w:val="8"/>
+            <w:gridSpan w:val="7"/>
             <w:shd w:val="clear" w:color="auto" w:fill="auto"/>
           </w:tcPr>
           <w:p>
@@ -1779,7 +1778,6 @@
         <w:tc>
           <w:tcPr>
             <w:tcW w:w="2714" w:type="dxa"/>
-            <w:gridSpan w:val="2"/>
             <w:shd w:val="clear" w:color="auto" w:fill="8547AD"/>
             <w:vAlign w:val="center"/>
           </w:tcPr>
@@ -1900,13 +1898,10 @@
       </w:tblPr>
       <w:tblGrid>
         <w:gridCol w:w="2836"/>
-        <w:gridCol w:w="7219"/>
-        <w:gridCol w:w="10"/>
+        <w:gridCol w:w="7229"/>
       </w:tblGrid>
       <w:tr>
         <w:trPr>
-          <w:gridAfter w:val="1"/>
-          <w:wAfter w:w="10" w:type="dxa"/>
           <w:trHeight w:val="334"/>
         </w:trPr>
         <w:tc>
@@ -1961,7 +1956,7 @@
         <w:tc>
           <w:tcPr>
             <w:tcW w:w="10065" w:type="dxa"/>
-            <w:gridSpan w:val="3"/>
+            <w:gridSpan w:val="2"/>
           </w:tcPr>
           <w:p>
             <w:pPr>
@@ -2019,7 +2014,6 @@
         <w:tc>
           <w:tcPr>
             <w:tcW w:w="7229" w:type="dxa"/>
-            <w:gridSpan w:val="2"/>
           </w:tcPr>
           <w:p>
             <w:pPr>
@@ -2075,7 +2069,6 @@
         <w:tc>
           <w:tcPr>
             <w:tcW w:w="7229" w:type="dxa"/>
-            <w:gridSpan w:val="2"/>
           </w:tcPr>
           <w:p>
             <w:pPr>
@@ -2131,7 +2124,6 @@
         <w:tc>
           <w:tcPr>
             <w:tcW w:w="7229" w:type="dxa"/>
-            <w:gridSpan w:val="2"/>
           </w:tcPr>
           <w:p>
             <w:pPr>
@@ -2187,7 +2179,6 @@
         <w:tc>
           <w:tcPr>
             <w:tcW w:w="7229" w:type="dxa"/>
-            <w:gridSpan w:val="2"/>
           </w:tcPr>
           <w:p>
             <w:pPr>
@@ -2285,7 +2276,6 @@
         <w:tc>
           <w:tcPr>
             <w:tcW w:w="7229" w:type="dxa"/>
-            <w:gridSpan w:val="2"/>
           </w:tcPr>
           <w:p>
             <w:pPr>
@@ -2847,18 +2837,16 @@
         <w:tblLook w:val="01E0" w:firstRow="1" w:lastRow="1" w:firstColumn="1" w:lastColumn="1" w:noHBand="0" w:noVBand="0"/>
       </w:tblPr>
       <w:tblGrid>
-        <w:gridCol w:w="640"/>
-        <w:gridCol w:w="27"/>
-        <w:gridCol w:w="42"/>
-        <w:gridCol w:w="7519"/>
-        <w:gridCol w:w="852"/>
-        <w:gridCol w:w="853"/>
+        <w:gridCol w:w="705"/>
+        <w:gridCol w:w="7535"/>
+        <w:gridCol w:w="846"/>
+        <w:gridCol w:w="847"/>
       </w:tblGrid>
       <w:tr>
         <w:tc>
           <w:tcPr>
             <w:tcW w:w="8228" w:type="dxa"/>
-            <w:gridSpan w:val="4"/>
+            <w:gridSpan w:val="2"/>
             <w:vMerge w:val="restart"/>
             <w:shd w:val="clear" w:color="auto" w:fill="E5DFEC" w:themeFill="accent4" w:themeFillTint="33"/>
             <w:vAlign w:val="center"/>
@@ -3184,7 +3172,7 @@
         <w:tc>
           <w:tcPr>
             <w:tcW w:w="8228" w:type="dxa"/>
-            <w:gridSpan w:val="4"/>
+            <w:gridSpan w:val="2"/>
             <w:vMerge/>
             <w:shd w:val="clear" w:color="auto" w:fill="E5DFEC" w:themeFill="accent4" w:themeFillTint="33"/>
           </w:tcPr>
@@ -3382,7 +3370,6 @@
         <w:tc>
           <w:tcPr>
             <w:tcW w:w="7588" w:type="dxa"/>
-            <w:gridSpan w:val="3"/>
           </w:tcPr>
           <w:p>
             <w:pPr>
@@ -3501,7 +3488,7 @@
         <w:tc>
           <w:tcPr>
             <w:tcW w:w="8228" w:type="dxa"/>
-            <w:gridSpan w:val="4"/>
+            <w:gridSpan w:val="2"/>
           </w:tcPr>
           <w:p>
             <w:pPr>
@@ -3665,7 +3652,6 @@
         <w:tc>
           <w:tcPr>
             <w:tcW w:w="7588" w:type="dxa"/>
-            <w:gridSpan w:val="3"/>
           </w:tcPr>
           <w:p>
             <w:pPr>
@@ -3760,7 +3746,7 @@
         <w:tc>
           <w:tcPr>
             <w:tcW w:w="8228" w:type="dxa"/>
-            <w:gridSpan w:val="4"/>
+            <w:gridSpan w:val="2"/>
           </w:tcPr>
           <w:p>
             <w:pPr>
@@ -3876,7 +3862,6 @@
         <w:tc>
           <w:tcPr>
             <w:tcW w:w="667" w:type="dxa"/>
-            <w:gridSpan w:val="2"/>
           </w:tcPr>
           <w:p>
             <w:pPr>
@@ -3909,7 +3894,6 @@
         <w:tc>
           <w:tcPr>
             <w:tcW w:w="7561" w:type="dxa"/>
-            <w:gridSpan w:val="2"/>
           </w:tcPr>
           <w:p>
             <w:pPr>
@@ -4076,7 +4060,7 @@
         <w:tc>
           <w:tcPr>
             <w:tcW w:w="8228" w:type="dxa"/>
-            <w:gridSpan w:val="4"/>
+            <w:gridSpan w:val="2"/>
           </w:tcPr>
           <w:p>
             <w:pPr>
@@ -4180,7 +4164,6 @@
         <w:tc>
           <w:tcPr>
             <w:tcW w:w="709" w:type="dxa"/>
-            <w:gridSpan w:val="3"/>
           </w:tcPr>
           <w:p>
             <w:pPr>
@@ -4317,7 +4300,7 @@
         <w:tc>
           <w:tcPr>
             <w:tcW w:w="8228" w:type="dxa"/>
-            <w:gridSpan w:val="4"/>
+            <w:gridSpan w:val="2"/>
           </w:tcPr>
           <w:p>
             <w:pPr>
@@ -4415,7 +4398,6 @@
         <w:tc>
           <w:tcPr>
             <w:tcW w:w="709" w:type="dxa"/>
-            <w:gridSpan w:val="3"/>
           </w:tcPr>
           <w:p>
             <w:pPr>
@@ -4570,7 +4552,7 @@
         <w:tc>
           <w:tcPr>
             <w:tcW w:w="8228" w:type="dxa"/>
-            <w:gridSpan w:val="4"/>
+            <w:gridSpan w:val="2"/>
           </w:tcPr>
           <w:p>
             <w:pPr>
@@ -4727,7 +4709,6 @@
         <w:tc>
           <w:tcPr>
             <w:tcW w:w="709" w:type="dxa"/>
-            <w:gridSpan w:val="3"/>
           </w:tcPr>
           <w:p>
             <w:pPr>
@@ -4883,7 +4864,7 @@
         <w:tc>
           <w:tcPr>
             <w:tcW w:w="8228" w:type="dxa"/>
-            <w:gridSpan w:val="4"/>
+            <w:gridSpan w:val="2"/>
           </w:tcPr>
           <w:p>
             <w:pPr>
@@ -5020,7 +5001,6 @@
         <w:tc>
           <w:tcPr>
             <w:tcW w:w="709" w:type="dxa"/>
-            <w:gridSpan w:val="3"/>
           </w:tcPr>
           <w:p>
             <w:pPr>
@@ -5184,7 +5164,7 @@
         <w:tc>
           <w:tcPr>
             <w:tcW w:w="8228" w:type="dxa"/>
-            <w:gridSpan w:val="4"/>
+            <w:gridSpan w:val="2"/>
           </w:tcPr>
           <w:p>
             <w:pPr>
@@ -5448,7 +5428,6 @@
         <w:tc>
           <w:tcPr>
             <w:tcW w:w="709" w:type="dxa"/>
-            <w:gridSpan w:val="3"/>
           </w:tcPr>
           <w:p>
             <w:pPr>
@@ -5625,7 +5604,7 @@
         <w:tc>
           <w:tcPr>
             <w:tcW w:w="8228" w:type="dxa"/>
-            <w:gridSpan w:val="4"/>
+            <w:gridSpan w:val="2"/>
           </w:tcPr>
           <w:p>
             <w:pPr>
@@ -5912,11 +5891,9 @@
             <w:r>
               <w:t xml:space="preserve">Contact channels, ticket management, </w:t>
             </w:r>
-            <w:proofErr w:type="gramStart"/>
-            <w:r>
-              <w:t>analytics</w:t>
-            </w:r>
-            <w:proofErr w:type="gramEnd"/>
+            <w:r>
+              <w:t>analytics.</w:t>
+            </w:r>
           </w:p>
           <w:p>
             <w:pPr>
@@ -5969,7 +5946,6 @@
         <w:tc>
           <w:tcPr>
             <w:tcW w:w="709" w:type="dxa"/>
-            <w:gridSpan w:val="3"/>
           </w:tcPr>
           <w:p>
             <w:pPr>
@@ -6117,7 +6093,7 @@
         <w:tc>
           <w:tcPr>
             <w:tcW w:w="8228" w:type="dxa"/>
-            <w:gridSpan w:val="4"/>
+            <w:gridSpan w:val="2"/>
           </w:tcPr>
           <w:p>
             <w:pPr>
@@ -6152,11 +6128,58 @@
           <w:p>
             <w:pPr>
               <w:pStyle w:val="MyStyle"/>
-              <w:rPr>
-                <w:lang w:val="en-US"/>
-              </w:rPr>
-            </w:pPr>
-          </w:p>
+            </w:pPr>
+            <w:r>
+              <w:t>It is important because you need to keep your client up to date with what is happening</w:t>
+            </w:r>
+            <w:r>
+              <w:t xml:space="preserve"> &amp; if there have been any changes. Why it should be documented is because it helps to see if there should be any changes/improvements in the future.</w:t>
+            </w:r>
+          </w:p>
+        </w:tc>
+        <w:tc>
+          <w:tcPr>
+            <w:tcW w:w="852" w:type="dxa"/>
+            <w:vAlign w:val="center"/>
+          </w:tcPr>
+          <w:p>
+            <w:pPr>
+              <w:widowControl w:val="0"/>
+              <w:ind w:left="27"/>
+              <w:jc w:val="center"/>
+              <w:rPr>
+                <w:rFonts w:ascii="Arial" w:eastAsia="Calibri" w:hAnsi="Arial" w:cs="Arial"/>
+                <w:sz w:val="22"/>
+                <w:szCs w:val="22"/>
+                <w:lang w:val="en-US" w:eastAsia="en-US"/>
+              </w:rPr>
+            </w:pPr>
+          </w:p>
+        </w:tc>
+        <w:tc>
+          <w:tcPr>
+            <w:tcW w:w="853" w:type="dxa"/>
+            <w:vAlign w:val="center"/>
+          </w:tcPr>
+          <w:p>
+            <w:pPr>
+              <w:widowControl w:val="0"/>
+              <w:jc w:val="center"/>
+              <w:rPr>
+                <w:rFonts w:ascii="Arial" w:eastAsia="Calibri" w:hAnsi="Arial" w:cs="Arial"/>
+                <w:sz w:val="22"/>
+                <w:szCs w:val="22"/>
+                <w:lang w:val="en-US" w:eastAsia="en-US"/>
+              </w:rPr>
+            </w:pPr>
+          </w:p>
+        </w:tc>
+      </w:tr>
+      <w:tr>
+        <w:tc>
+          <w:tcPr>
+            <w:tcW w:w="640" w:type="dxa"/>
+          </w:tcPr>
           <w:p>
             <w:pPr>
               <w:widowControl w:val="0"/>
@@ -6164,157 +6187,31 @@
               <w:ind w:left="108" w:right="-20"/>
               <w:rPr>
                 <w:rFonts w:ascii="Arial" w:eastAsia="Arial" w:hAnsi="Arial" w:cs="Arial"/>
-                <w:bCs/>
+                <w:sz w:val="22"/>
+                <w:szCs w:val="22"/>
+                <w:lang w:val="en-US" w:eastAsia="en-US"/>
+              </w:rPr>
+            </w:pPr>
+            <w:r>
+              <w:rPr>
+                <w:rFonts w:ascii="Arial" w:eastAsia="Arial" w:hAnsi="Arial" w:cs="Arial"/>
                 <w:color w:val="231F20"/>
                 <w:spacing w:val="2"/>
                 <w:sz w:val="22"/>
                 <w:szCs w:val="22"/>
                 <w:lang w:val="en-US" w:eastAsia="en-US"/>
               </w:rPr>
-            </w:pPr>
-          </w:p>
-          <w:p>
-            <w:pPr>
-              <w:widowControl w:val="0"/>
-              <w:spacing w:before="62"/>
-              <w:ind w:right="-20"/>
-              <w:rPr>
-                <w:rFonts w:ascii="Arial" w:eastAsia="Arial" w:hAnsi="Arial" w:cs="Arial"/>
-                <w:bCs/>
+              <w:t>Q</w:t>
+            </w:r>
+            <w:r>
+              <w:rPr>
+                <w:rFonts w:ascii="Arial" w:eastAsia="Arial" w:hAnsi="Arial" w:cs="Arial"/>
                 <w:color w:val="231F20"/>
                 <w:spacing w:val="2"/>
                 <w:sz w:val="22"/>
                 <w:szCs w:val="22"/>
                 <w:lang w:val="en-US" w:eastAsia="en-US"/>
               </w:rPr>
-            </w:pPr>
-          </w:p>
-          <w:p>
-            <w:pPr>
-              <w:widowControl w:val="0"/>
-              <w:spacing w:before="62"/>
-              <w:ind w:left="108" w:right="-20"/>
-              <w:rPr>
-                <w:rFonts w:ascii="Arial" w:eastAsia="Arial" w:hAnsi="Arial" w:cs="Arial"/>
-                <w:bCs/>
-                <w:color w:val="231F20"/>
-                <w:spacing w:val="2"/>
-                <w:sz w:val="22"/>
-                <w:szCs w:val="22"/>
-                <w:lang w:val="en-US" w:eastAsia="en-US"/>
-              </w:rPr>
-            </w:pPr>
-          </w:p>
-          <w:p>
-            <w:pPr>
-              <w:widowControl w:val="0"/>
-              <w:spacing w:before="62"/>
-              <w:ind w:left="108" w:right="-20"/>
-              <w:rPr>
-                <w:rFonts w:ascii="Arial" w:eastAsia="Arial" w:hAnsi="Arial" w:cs="Arial"/>
-                <w:b/>
-                <w:bCs/>
-                <w:color w:val="231F20"/>
-                <w:spacing w:val="2"/>
-                <w:sz w:val="14"/>
-                <w:szCs w:val="22"/>
-                <w:lang w:val="en-US" w:eastAsia="en-US"/>
-              </w:rPr>
-            </w:pPr>
-          </w:p>
-          <w:p>
-            <w:pPr>
-              <w:widowControl w:val="0"/>
-              <w:spacing w:before="62"/>
-              <w:ind w:left="108" w:right="-20"/>
-              <w:rPr>
-                <w:rFonts w:ascii="Arial" w:eastAsia="Arial" w:hAnsi="Arial" w:cs="Arial"/>
-                <w:b/>
-                <w:bCs/>
-                <w:color w:val="231F20"/>
-                <w:spacing w:val="2"/>
-                <w:sz w:val="14"/>
-                <w:szCs w:val="22"/>
-                <w:lang w:eastAsia="en-US"/>
-              </w:rPr>
-            </w:pPr>
-          </w:p>
-        </w:tc>
-        <w:tc>
-          <w:tcPr>
-            <w:tcW w:w="852" w:type="dxa"/>
-            <w:vAlign w:val="center"/>
-          </w:tcPr>
-          <w:p>
-            <w:pPr>
-              <w:widowControl w:val="0"/>
-              <w:ind w:left="27"/>
-              <w:jc w:val="center"/>
-              <w:rPr>
-                <w:rFonts w:ascii="Arial" w:eastAsia="Calibri" w:hAnsi="Arial" w:cs="Arial"/>
-                <w:sz w:val="22"/>
-                <w:szCs w:val="22"/>
-                <w:lang w:val="en-US" w:eastAsia="en-US"/>
-              </w:rPr>
-            </w:pPr>
-          </w:p>
-        </w:tc>
-        <w:tc>
-          <w:tcPr>
-            <w:tcW w:w="853" w:type="dxa"/>
-            <w:vAlign w:val="center"/>
-          </w:tcPr>
-          <w:p>
-            <w:pPr>
-              <w:widowControl w:val="0"/>
-              <w:jc w:val="center"/>
-              <w:rPr>
-                <w:rFonts w:ascii="Arial" w:eastAsia="Calibri" w:hAnsi="Arial" w:cs="Arial"/>
-                <w:sz w:val="22"/>
-                <w:szCs w:val="22"/>
-                <w:lang w:val="en-US" w:eastAsia="en-US"/>
-              </w:rPr>
-            </w:pPr>
-          </w:p>
-        </w:tc>
-      </w:tr>
-      <w:tr>
-        <w:tc>
-          <w:tcPr>
-            <w:tcW w:w="640" w:type="dxa"/>
-          </w:tcPr>
-          <w:p>
-            <w:pPr>
-              <w:widowControl w:val="0"/>
-              <w:spacing w:before="62"/>
-              <w:ind w:left="108" w:right="-20"/>
-              <w:rPr>
-                <w:rFonts w:ascii="Arial" w:eastAsia="Arial" w:hAnsi="Arial" w:cs="Arial"/>
-                <w:sz w:val="22"/>
-                <w:szCs w:val="22"/>
-                <w:lang w:val="en-US" w:eastAsia="en-US"/>
-              </w:rPr>
-            </w:pPr>
-            <w:r>
-              <w:rPr>
-                <w:rFonts w:ascii="Arial" w:eastAsia="Arial" w:hAnsi="Arial" w:cs="Arial"/>
-                <w:color w:val="231F20"/>
-                <w:spacing w:val="2"/>
-                <w:sz w:val="22"/>
-                <w:szCs w:val="22"/>
-                <w:lang w:val="en-US" w:eastAsia="en-US"/>
-              </w:rPr>
-              <w:t>Q</w:t>
-            </w:r>
-            <w:r>
-              <w:rPr>
-                <w:rFonts w:ascii="Arial" w:eastAsia="Arial" w:hAnsi="Arial" w:cs="Arial"/>
-                <w:color w:val="231F20"/>
-                <w:spacing w:val="2"/>
-                <w:sz w:val="22"/>
-                <w:szCs w:val="22"/>
-                <w:lang w:val="en-US" w:eastAsia="en-US"/>
-              </w:rPr>
               <w:t>10</w:t>
             </w:r>
           </w:p>
@@ -6322,7 +6219,6 @@
         <w:tc>
           <w:tcPr>
             <w:tcW w:w="7588" w:type="dxa"/>
-            <w:gridSpan w:val="3"/>
           </w:tcPr>
           <w:p>
             <w:pPr>
@@ -6391,7 +6287,25 @@
                 <w:szCs w:val="22"/>
                 <w:lang w:val="en-US" w:eastAsia="en-AU"/>
               </w:rPr>
-              <w:t>been proved with as examples</w:t>
+              <w:t xml:space="preserve">been </w:t>
+            </w:r>
+            <w:r>
+              <w:rPr>
+                <w:rFonts w:ascii="Arial" w:hAnsi="Arial" w:cs="Arial"/>
+                <w:sz w:val="22"/>
+                <w:szCs w:val="22"/>
+                <w:lang w:val="en-US" w:eastAsia="en-AU"/>
+              </w:rPr>
+              <w:t>provided</w:t>
+            </w:r>
+            <w:r>
+              <w:rPr>
+                <w:rFonts w:ascii="Arial" w:hAnsi="Arial" w:cs="Arial"/>
+                <w:sz w:val="22"/>
+                <w:szCs w:val="22"/>
+                <w:lang w:val="en-US" w:eastAsia="en-AU"/>
+              </w:rPr>
+              <w:t xml:space="preserve"> with as examples</w:t>
             </w:r>
             <w:r>
               <w:rPr>
@@ -6462,7 +6376,7 @@
         <w:tc>
           <w:tcPr>
             <w:tcW w:w="8228" w:type="dxa"/>
-            <w:gridSpan w:val="4"/>
+            <w:gridSpan w:val="2"/>
           </w:tcPr>
           <w:p>
             <w:pPr>
@@ -6499,45 +6413,6 @@
               <w:pStyle w:val="MyStyle"/>
               <w:rPr>
                 <w:lang w:val="en-US"/>
-              </w:rPr>
-            </w:pPr>
-          </w:p>
-          <w:p>
-            <w:pPr>
-              <w:widowControl w:val="0"/>
-              <w:spacing w:before="62"/>
-              <w:ind w:left="108" w:right="-20"/>
-              <w:rPr>
-                <w:rFonts w:ascii="Arial" w:eastAsia="Arial" w:hAnsi="Arial" w:cs="Arial"/>
-                <w:sz w:val="22"/>
-                <w:szCs w:val="22"/>
-                <w:lang w:val="en-US" w:eastAsia="en-US"/>
-              </w:rPr>
-            </w:pPr>
-          </w:p>
-          <w:p>
-            <w:pPr>
-              <w:widowControl w:val="0"/>
-              <w:spacing w:before="62"/>
-              <w:ind w:left="108" w:right="-20"/>
-              <w:rPr>
-                <w:rFonts w:ascii="Arial" w:eastAsia="Arial" w:hAnsi="Arial" w:cs="Arial"/>
-                <w:sz w:val="22"/>
-                <w:szCs w:val="22"/>
-                <w:lang w:val="en-US" w:eastAsia="en-US"/>
-              </w:rPr>
-            </w:pPr>
-          </w:p>
-          <w:p>
-            <w:pPr>
-              <w:widowControl w:val="0"/>
-              <w:spacing w:before="62"/>
-              <w:ind w:left="108" w:right="-20"/>
-              <w:rPr>
-                <w:rFonts w:ascii="Arial" w:eastAsia="Arial" w:hAnsi="Arial" w:cs="Arial"/>
-                <w:sz w:val="22"/>
-                <w:szCs w:val="22"/>
-                <w:lang w:val="en-US" w:eastAsia="en-US"/>
               </w:rPr>
             </w:pPr>
           </w:p>
@@ -6586,7 +6461,6 @@
         <w:tc>
           <w:tcPr>
             <w:tcW w:w="709" w:type="dxa"/>
-            <w:gridSpan w:val="3"/>
           </w:tcPr>
           <w:p>
             <w:pPr>
@@ -6713,7 +6587,7 @@
         <w:tc>
           <w:tcPr>
             <w:tcW w:w="8228" w:type="dxa"/>
-            <w:gridSpan w:val="4"/>
+            <w:gridSpan w:val="2"/>
           </w:tcPr>
           <w:p>
             <w:pPr>
@@ -6748,58 +6622,6 @@
           <w:p>
             <w:pPr>
               <w:pStyle w:val="MyStyle"/>
-              <w:rPr>
-                <w:lang w:val="en-US"/>
-              </w:rPr>
-            </w:pPr>
-          </w:p>
-          <w:p>
-            <w:pPr>
-              <w:widowControl w:val="0"/>
-              <w:spacing w:before="62"/>
-              <w:ind w:left="108" w:right="-20"/>
-              <w:rPr>
-                <w:rFonts w:ascii="Arial" w:eastAsia="Arial" w:hAnsi="Arial" w:cs="Arial"/>
-                <w:bCs/>
-                <w:color w:val="231F20"/>
-                <w:spacing w:val="2"/>
-                <w:sz w:val="22"/>
-                <w:szCs w:val="22"/>
-                <w:lang w:val="en-US" w:eastAsia="en-US"/>
-              </w:rPr>
-            </w:pPr>
-          </w:p>
-          <w:p>
-            <w:pPr>
-              <w:widowControl w:val="0"/>
-              <w:spacing w:before="62"/>
-              <w:ind w:left="108" w:right="-20"/>
-              <w:rPr>
-                <w:rFonts w:ascii="Arial" w:eastAsia="Arial" w:hAnsi="Arial" w:cs="Arial"/>
-                <w:bCs/>
-                <w:color w:val="231F20"/>
-                <w:spacing w:val="2"/>
-                <w:sz w:val="22"/>
-                <w:szCs w:val="22"/>
-                <w:lang w:val="en-US" w:eastAsia="en-US"/>
-              </w:rPr>
-            </w:pPr>
-          </w:p>
-          <w:p>
-            <w:pPr>
-              <w:widowControl w:val="0"/>
-              <w:spacing w:before="62"/>
-              <w:ind w:left="108" w:right="-20"/>
-              <w:rPr>
-                <w:rFonts w:ascii="Arial" w:eastAsia="Arial" w:hAnsi="Arial" w:cs="Arial"/>
-                <w:b/>
-                <w:bCs/>
-                <w:color w:val="231F20"/>
-                <w:spacing w:val="2"/>
-                <w:sz w:val="14"/>
-                <w:szCs w:val="22"/>
-                <w:lang w:eastAsia="en-US"/>
-              </w:rPr>
             </w:pPr>
           </w:p>
         </w:tc>
@@ -6848,7 +6670,6 @@
         <w:tc>
           <w:tcPr>
             <w:tcW w:w="709" w:type="dxa"/>
-            <w:gridSpan w:val="3"/>
           </w:tcPr>
           <w:p>
             <w:pPr>
@@ -7057,7 +6878,7 @@
         <w:tc>
           <w:tcPr>
             <w:tcW w:w="8228" w:type="dxa"/>
-            <w:gridSpan w:val="4"/>
+            <w:gridSpan w:val="2"/>
           </w:tcPr>
           <w:p>
             <w:pPr>
@@ -7092,90 +6913,6 @@
           <w:p>
             <w:pPr>
               <w:pStyle w:val="MyStyle"/>
-              <w:rPr>
-                <w:lang w:val="en-US"/>
-              </w:rPr>
-            </w:pPr>
-          </w:p>
-          <w:p>
-            <w:pPr>
-              <w:widowControl w:val="0"/>
-              <w:spacing w:before="62"/>
-              <w:ind w:left="108" w:right="-20"/>
-              <w:rPr>
-                <w:rFonts w:ascii="Arial" w:eastAsia="Arial" w:hAnsi="Arial" w:cs="Arial"/>
-                <w:bCs/>
-                <w:color w:val="231F20"/>
-                <w:spacing w:val="2"/>
-                <w:sz w:val="22"/>
-                <w:szCs w:val="22"/>
-                <w:lang w:val="en-US" w:eastAsia="en-US"/>
-              </w:rPr>
-            </w:pPr>
-          </w:p>
-          <w:p>
-            <w:pPr>
-              <w:widowControl w:val="0"/>
-              <w:spacing w:before="62"/>
-              <w:ind w:left="108" w:right="-20"/>
-              <w:rPr>
-                <w:rFonts w:ascii="Arial" w:eastAsia="Arial" w:hAnsi="Arial" w:cs="Arial"/>
-                <w:bCs/>
-                <w:color w:val="231F20"/>
-                <w:spacing w:val="2"/>
-                <w:sz w:val="22"/>
-                <w:szCs w:val="22"/>
-                <w:lang w:val="en-US" w:eastAsia="en-US"/>
-              </w:rPr>
-            </w:pPr>
-          </w:p>
-          <w:p>
-            <w:pPr>
-              <w:widowControl w:val="0"/>
-              <w:spacing w:before="62"/>
-              <w:ind w:left="108" w:right="-20"/>
-              <w:rPr>
-                <w:rFonts w:ascii="Arial" w:eastAsia="Arial" w:hAnsi="Arial" w:cs="Arial"/>
-                <w:bCs/>
-                <w:color w:val="231F20"/>
-                <w:spacing w:val="2"/>
-                <w:sz w:val="22"/>
-                <w:szCs w:val="22"/>
-                <w:lang w:val="en-US" w:eastAsia="en-US"/>
-              </w:rPr>
-            </w:pPr>
-          </w:p>
-          <w:p>
-            <w:pPr>
-              <w:widowControl w:val="0"/>
-              <w:spacing w:before="62"/>
-              <w:ind w:left="108" w:right="-20"/>
-              <w:rPr>
-                <w:rFonts w:ascii="Arial" w:eastAsia="Arial" w:hAnsi="Arial" w:cs="Arial"/>
-                <w:bCs/>
-                <w:color w:val="231F20"/>
-                <w:spacing w:val="2"/>
-                <w:sz w:val="22"/>
-                <w:szCs w:val="22"/>
-                <w:lang w:val="en-US" w:eastAsia="en-US"/>
-              </w:rPr>
-            </w:pPr>
-          </w:p>
-          <w:p>
-            <w:pPr>
-              <w:widowControl w:val="0"/>
-              <w:spacing w:before="62"/>
-              <w:ind w:left="108" w:right="-20"/>
-              <w:rPr>
-                <w:rFonts w:ascii="Arial" w:eastAsia="Arial" w:hAnsi="Arial" w:cs="Arial"/>
-                <w:b/>
-                <w:bCs/>
-                <w:color w:val="231F20"/>
-                <w:spacing w:val="2"/>
-                <w:sz w:val="14"/>
-                <w:szCs w:val="22"/>
-                <w:lang w:eastAsia="en-US"/>
-              </w:rPr>
             </w:pPr>
           </w:p>
         </w:tc>
@@ -12787,6 +12524,128 @@
 </file>
 
 <file path=customXml/item1.xml><?xml version="1.0" encoding="utf-8"?>
+<p:properties xmlns:p="http://schemas.microsoft.com/office/2006/metadata/properties" xmlns:xsi="http://www.w3.org/2001/XMLSchema-instance" xmlns:pc="http://schemas.microsoft.com/office/infopath/2007/PartnerControls">
+  <documentManagement>
+    <fa5d3b4d8cf74ec981362b3eb643e248 xmlns="5f74dd2f-22f2-408e-afeb-41eb07d438b4">
+      <Terms xmlns="http://schemas.microsoft.com/office/infopath/2007/PartnerControls">
+        <TermInfo xmlns="http://schemas.microsoft.com/office/infopath/2007/PartnerControls">
+          <TermName xmlns="http://schemas.microsoft.com/office/infopath/2007/PartnerControls">GM Organisational Services</TermName>
+          <TermId xmlns="http://schemas.microsoft.com/office/infopath/2007/PartnerControls">acd69022-a3e0-413b-ba96-f2de3238a3d4</TermId>
+        </TermInfo>
+      </Terms>
+    </fa5d3b4d8cf74ec981362b3eb643e248>
+    <TaxCatchAll xmlns="5f74dd2f-22f2-408e-afeb-41eb07d438b4">
+      <Value>17</Value>
+      <Value>10</Value>
+      <Value>7</Value>
+    </TaxCatchAll>
+    <p1537ba4e93a4f2286ec9efb9c4b2f65 xmlns="5f74dd2f-22f2-408e-afeb-41eb07d438b4">
+      <Terms xmlns="http://schemas.microsoft.com/office/infopath/2007/PartnerControls">
+        <TermInfo xmlns="http://schemas.microsoft.com/office/infopath/2007/PartnerControls">
+          <TermName xmlns="http://schemas.microsoft.com/office/infopath/2007/PartnerControls">Quality Assurance</TermName>
+          <TermId xmlns="http://schemas.microsoft.com/office/infopath/2007/PartnerControls">a8a87169-e3a5-4061-9acc-fbeabf5a0e95</TermId>
+        </TermInfo>
+      </Terms>
+    </p1537ba4e93a4f2286ec9efb9c4b2f65>
+    <Last_x0020_Reviewed xmlns="5f74dd2f-22f2-408e-afeb-41eb07d438b4">2012-08-31T16:00:00+00:00</Last_x0020_Reviewed>
+    <dd525d18ddf642f5b1fb0818857c86af xmlns="5f74dd2f-22f2-408e-afeb-41eb07d438b4">
+      <Terms xmlns="http://schemas.microsoft.com/office/infopath/2007/PartnerControls">
+        <TermInfo xmlns="http://schemas.microsoft.com/office/infopath/2007/PartnerControls">
+          <TermName xmlns="http://schemas.microsoft.com/office/infopath/2007/PartnerControls">Director, Teaching and Learning</TermName>
+          <TermId xmlns="http://schemas.microsoft.com/office/infopath/2007/PartnerControls">b63ba523-8d3b-4dbc-85c8-feda5af05065</TermId>
+        </TermInfo>
+      </Terms>
+    </dd525d18ddf642f5b1fb0818857c86af>
+    <Last_x0020_Endorsed xmlns="5f74dd2f-22f2-408e-afeb-41eb07d438b4">2012-08-31T16:00:00+00:00</Last_x0020_Endorsed>
+    <aa580026ba0249d9933b64dbd079dccf xmlns="5f74dd2f-22f2-408e-afeb-41eb07d438b4">
+      <Terms xmlns="http://schemas.microsoft.com/office/infopath/2007/PartnerControls"/>
+    </aa580026ba0249d9933b64dbd079dccf>
+    <i03c6a0eefa54097af7e4fbfe9750004 xmlns="5f74dd2f-22f2-408e-afeb-41eb07d438b4">
+      <Terms xmlns="http://schemas.microsoft.com/office/infopath/2007/PartnerControls"/>
+    </i03c6a0eefa54097af7e4fbfe9750004>
+    <g6ba146fcb234906b842409e0f4e7bf8 xmlns="5f74dd2f-22f2-408e-afeb-41eb07d438b4">
+      <Terms xmlns="http://schemas.microsoft.com/office/infopath/2007/PartnerControls"/>
+    </g6ba146fcb234906b842409e0f4e7bf8>
+    <cc4d9b1b6a9442b49b5bef5859edabb6 xmlns="5f74dd2f-22f2-408e-afeb-41eb07d438b4">
+      <Terms xmlns="http://schemas.microsoft.com/office/infopath/2007/PartnerControls"/>
+    </cc4d9b1b6a9442b49b5bef5859edabb6>
+    <hfc587dd3d7643e7bf91d1f90de46bef xmlns="5f74dd2f-22f2-408e-afeb-41eb07d438b4">
+      <Terms xmlns="http://schemas.microsoft.com/office/infopath/2007/PartnerControls"/>
+    </hfc587dd3d7643e7bf91d1f90de46bef>
+    <ba1eaff7c90349e0b0950400cfcc9811 xmlns="5f74dd2f-22f2-408e-afeb-41eb07d438b4">
+      <Terms xmlns="http://schemas.microsoft.com/office/infopath/2007/PartnerControls"/>
+    </ba1eaff7c90349e0b0950400cfcc9811>
+    <gfd836643cb84c34bc694d844edfc732 xmlns="5f74dd2f-22f2-408e-afeb-41eb07d438b4">
+      <Terms xmlns="http://schemas.microsoft.com/office/infopath/2007/PartnerControls"/>
+    </gfd836643cb84c34bc694d844edfc732>
+    <g36807a23d754b3aa178331ce33140c7 xmlns="5f74dd2f-22f2-408e-afeb-41eb07d438b4">
+      <Terms xmlns="http://schemas.microsoft.com/office/infopath/2007/PartnerControls"/>
+    </g36807a23d754b3aa178331ce33140c7>
+    <k5a0ef9eb0644610b40ce3664f995f05 xmlns="5f74dd2f-22f2-408e-afeb-41eb07d438b4">
+      <Terms xmlns="http://schemas.microsoft.com/office/infopath/2007/PartnerControls"/>
+    </k5a0ef9eb0644610b40ce3664f995f05>
+    <GM_x0020_Approval_x0020_Date xmlns="5f74dd2f-22f2-408e-afeb-41eb07d438b4" xsi:nil="true"/>
+    <MD_x0020_Approval_x0020_Date xmlns="5f74dd2f-22f2-408e-afeb-41eb07d438b4" xsi:nil="true"/>
+    <Proposer_x0020__x002f__x0020_Sponsor xmlns="5f74dd2f-22f2-408e-afeb-41eb07d438b4">
+      <UserInfo>
+        <DisplayName/>
+        <AccountId xsi:nil="true"/>
+        <AccountType/>
+      </UserInfo>
+    </Proposer_x0020__x002f__x0020_Sponsor>
+    <QA_x0020_Check_x0020_II_x0020_Approval_x0020_Date xmlns="5f74dd2f-22f2-408e-afeb-41eb07d438b4" xsi:nil="true"/>
+    <QMS_x0020_Version xmlns="5f74dd2f-22f2-408e-afeb-41eb07d438b4">v002.2a</QMS_x0020_Version>
+    <General_x0020_Manager xmlns="5f74dd2f-22f2-408e-afeb-41eb07d438b4">
+      <UserInfo>
+        <DisplayName/>
+        <AccountId xsi:nil="true"/>
+        <AccountType/>
+      </UserInfo>
+    </General_x0020_Manager>
+    <Review_x0020_Due_x0020_Date xmlns="5f74dd2f-22f2-408e-afeb-41eb07d438b4" xsi:nil="true"/>
+    <AMEP_x0020_Reference xmlns="5f74dd2f-22f2-408e-afeb-41eb07d438b4" xsi:nil="true"/>
+    <QA_x0020_Check_x0020_I_x0020_Approval_x0020_Date xmlns="5f74dd2f-22f2-408e-afeb-41eb07d438b4" xsi:nil="true"/>
+    <Document_x0020_Owners xmlns="5f74dd2f-22f2-408e-afeb-41eb07d438b4">
+      <UserInfo>
+        <DisplayName/>
+        <AccountId xsi:nil="true"/>
+        <AccountType/>
+      </UserInfo>
+    </Document_x0020_Owners>
+    <Trim_x0020_Number xmlns="5f74dd2f-22f2-408e-afeb-41eb07d438b4" xsi:nil="true"/>
+    <QA_x0020_Check_x0020_I xmlns="5f74dd2f-22f2-408e-afeb-41eb07d438b4">
+      <UserInfo>
+        <DisplayName/>
+        <AccountId xsi:nil="true"/>
+        <AccountType/>
+      </UserInfo>
+    </QA_x0020_Check_x0020_I>
+    <Notes1 xmlns="5f74dd2f-22f2-408e-afeb-41eb07d438b4" xsi:nil="true"/>
+    <New_x002f_Review_x0020_Type xmlns="5f74dd2f-22f2-408e-afeb-41eb07d438b4">Migration</New_x002f_Review_x0020_Type>
+    <MTO_x0020_Reference xmlns="5f74dd2f-22f2-408e-afeb-41eb07d438b4" xsi:nil="true"/>
+    <QA_x0020_Check_x0020_II xmlns="5f74dd2f-22f2-408e-afeb-41eb07d438b4">
+      <UserInfo>
+        <DisplayName/>
+        <AccountId xsi:nil="true"/>
+        <AccountType/>
+      </UserInfo>
+    </QA_x0020_Check_x0020_II>
+    <MD_x0020_on_x0020_behalf_x0020_of_x0020_CORPEX_x0020_Approval_x0020_Date xmlns="5f74dd2f-22f2-408e-afeb-41eb07d438b4" xsi:nil="true"/>
+    <Proposer_x002f_Sponsor_x0020_Approval_x0020_Date xmlns="5f74dd2f-22f2-408e-afeb-41eb07d438b4" xsi:nil="true"/>
+    <Pub_x0020_Sector_x0020_Ref xmlns="5f74dd2f-22f2-408e-afeb-41eb07d438b4" xsi:nil="true"/>
+    <Managing_x0020_Director xmlns="5f74dd2f-22f2-408e-afeb-41eb07d438b4">
+      <UserInfo>
+        <DisplayName/>
+        <AccountId xsi:nil="true"/>
+        <AccountType/>
+      </UserInfo>
+    </Managing_x0020_Director>
+    <RelatedItems xmlns="http://schemas.microsoft.com/sharepoint/v3" xsi:nil="true"/>
+  </documentManagement>
+</p:properties>
+</file>
+
+<file path=customXml/item2.xml><?xml version="1.0" encoding="utf-8"?>
 <ct:contentTypeSchema xmlns:ct="http://schemas.microsoft.com/office/2006/metadata/contentType" xmlns:ma="http://schemas.microsoft.com/office/2006/metadata/properties/metaAttributes" ct:_="" ma:_="" ma:contentTypeName="Template" ma:contentTypeID="0x01010018EB367C646D7245ACF32D9E3A1E71E910007F3D7CA450319C419DC74A52049B6E5D" ma:contentTypeVersion="64" ma:contentTypeDescription="" ma:contentTypeScope="" ma:versionID="cc49d485cacc09ed38a1efadffb3aa9f">
   <xsd:schema xmlns:xsd="http://www.w3.org/2001/XMLSchema" xmlns:xs="http://www.w3.org/2001/XMLSchema" xmlns:p="http://schemas.microsoft.com/office/2006/metadata/properties" xmlns:ns1="http://schemas.microsoft.com/sharepoint/v3" xmlns:ns2="5f74dd2f-22f2-408e-afeb-41eb07d438b4" targetNamespace="http://schemas.microsoft.com/office/2006/metadata/properties" ma:root="true" ma:fieldsID="87ad4b78306c7d8af5f8f30e1b0d9d8d" ns1:_="" ns2:_="">
     <xsd:import namespace="http://schemas.microsoft.com/sharepoint/v3"/>
@@ -13270,133 +13129,7 @@
 </ct:contentTypeSchema>
 </file>
 
-<file path=customXml/item2.xml><?xml version="1.0" encoding="utf-8"?>
-<p:properties xmlns:p="http://schemas.microsoft.com/office/2006/metadata/properties" xmlns:xsi="http://www.w3.org/2001/XMLSchema-instance" xmlns:pc="http://schemas.microsoft.com/office/infopath/2007/PartnerControls">
-  <documentManagement>
-    <fa5d3b4d8cf74ec981362b3eb643e248 xmlns="5f74dd2f-22f2-408e-afeb-41eb07d438b4">
-      <Terms xmlns="http://schemas.microsoft.com/office/infopath/2007/PartnerControls">
-        <TermInfo xmlns="http://schemas.microsoft.com/office/infopath/2007/PartnerControls">
-          <TermName xmlns="http://schemas.microsoft.com/office/infopath/2007/PartnerControls">GM Organisational Services</TermName>
-          <TermId xmlns="http://schemas.microsoft.com/office/infopath/2007/PartnerControls">acd69022-a3e0-413b-ba96-f2de3238a3d4</TermId>
-        </TermInfo>
-      </Terms>
-    </fa5d3b4d8cf74ec981362b3eb643e248>
-    <TaxCatchAll xmlns="5f74dd2f-22f2-408e-afeb-41eb07d438b4">
-      <Value>17</Value>
-      <Value>10</Value>
-      <Value>7</Value>
-    </TaxCatchAll>
-    <p1537ba4e93a4f2286ec9efb9c4b2f65 xmlns="5f74dd2f-22f2-408e-afeb-41eb07d438b4">
-      <Terms xmlns="http://schemas.microsoft.com/office/infopath/2007/PartnerControls">
-        <TermInfo xmlns="http://schemas.microsoft.com/office/infopath/2007/PartnerControls">
-          <TermName xmlns="http://schemas.microsoft.com/office/infopath/2007/PartnerControls">Quality Assurance</TermName>
-          <TermId xmlns="http://schemas.microsoft.com/office/infopath/2007/PartnerControls">a8a87169-e3a5-4061-9acc-fbeabf5a0e95</TermId>
-        </TermInfo>
-      </Terms>
-    </p1537ba4e93a4f2286ec9efb9c4b2f65>
-    <Last_x0020_Reviewed xmlns="5f74dd2f-22f2-408e-afeb-41eb07d438b4">2012-08-31T16:00:00+00:00</Last_x0020_Reviewed>
-    <dd525d18ddf642f5b1fb0818857c86af xmlns="5f74dd2f-22f2-408e-afeb-41eb07d438b4">
-      <Terms xmlns="http://schemas.microsoft.com/office/infopath/2007/PartnerControls">
-        <TermInfo xmlns="http://schemas.microsoft.com/office/infopath/2007/PartnerControls">
-          <TermName xmlns="http://schemas.microsoft.com/office/infopath/2007/PartnerControls">Director, Teaching and Learning</TermName>
-          <TermId xmlns="http://schemas.microsoft.com/office/infopath/2007/PartnerControls">b63ba523-8d3b-4dbc-85c8-feda5af05065</TermId>
-        </TermInfo>
-      </Terms>
-    </dd525d18ddf642f5b1fb0818857c86af>
-    <Last_x0020_Endorsed xmlns="5f74dd2f-22f2-408e-afeb-41eb07d438b4">2012-08-31T16:00:00+00:00</Last_x0020_Endorsed>
-    <aa580026ba0249d9933b64dbd079dccf xmlns="5f74dd2f-22f2-408e-afeb-41eb07d438b4">
-      <Terms xmlns="http://schemas.microsoft.com/office/infopath/2007/PartnerControls"/>
-    </aa580026ba0249d9933b64dbd079dccf>
-    <i03c6a0eefa54097af7e4fbfe9750004 xmlns="5f74dd2f-22f2-408e-afeb-41eb07d438b4">
-      <Terms xmlns="http://schemas.microsoft.com/office/infopath/2007/PartnerControls"/>
-    </i03c6a0eefa54097af7e4fbfe9750004>
-    <g6ba146fcb234906b842409e0f4e7bf8 xmlns="5f74dd2f-22f2-408e-afeb-41eb07d438b4">
-      <Terms xmlns="http://schemas.microsoft.com/office/infopath/2007/PartnerControls"/>
-    </g6ba146fcb234906b842409e0f4e7bf8>
-    <cc4d9b1b6a9442b49b5bef5859edabb6 xmlns="5f74dd2f-22f2-408e-afeb-41eb07d438b4">
-      <Terms xmlns="http://schemas.microsoft.com/office/infopath/2007/PartnerControls"/>
-    </cc4d9b1b6a9442b49b5bef5859edabb6>
-    <hfc587dd3d7643e7bf91d1f90de46bef xmlns="5f74dd2f-22f2-408e-afeb-41eb07d438b4">
-      <Terms xmlns="http://schemas.microsoft.com/office/infopath/2007/PartnerControls"/>
-    </hfc587dd3d7643e7bf91d1f90de46bef>
-    <ba1eaff7c90349e0b0950400cfcc9811 xmlns="5f74dd2f-22f2-408e-afeb-41eb07d438b4">
-      <Terms xmlns="http://schemas.microsoft.com/office/infopath/2007/PartnerControls"/>
-    </ba1eaff7c90349e0b0950400cfcc9811>
-    <gfd836643cb84c34bc694d844edfc732 xmlns="5f74dd2f-22f2-408e-afeb-41eb07d438b4">
-      <Terms xmlns="http://schemas.microsoft.com/office/infopath/2007/PartnerControls"/>
-    </gfd836643cb84c34bc694d844edfc732>
-    <g36807a23d754b3aa178331ce33140c7 xmlns="5f74dd2f-22f2-408e-afeb-41eb07d438b4">
-      <Terms xmlns="http://schemas.microsoft.com/office/infopath/2007/PartnerControls"/>
-    </g36807a23d754b3aa178331ce33140c7>
-    <k5a0ef9eb0644610b40ce3664f995f05 xmlns="5f74dd2f-22f2-408e-afeb-41eb07d438b4">
-      <Terms xmlns="http://schemas.microsoft.com/office/infopath/2007/PartnerControls"/>
-    </k5a0ef9eb0644610b40ce3664f995f05>
-    <GM_x0020_Approval_x0020_Date xmlns="5f74dd2f-22f2-408e-afeb-41eb07d438b4" xsi:nil="true"/>
-    <MD_x0020_Approval_x0020_Date xmlns="5f74dd2f-22f2-408e-afeb-41eb07d438b4" xsi:nil="true"/>
-    <Proposer_x0020__x002f__x0020_Sponsor xmlns="5f74dd2f-22f2-408e-afeb-41eb07d438b4">
-      <UserInfo>
-        <DisplayName/>
-        <AccountId xsi:nil="true"/>
-        <AccountType/>
-      </UserInfo>
-    </Proposer_x0020__x002f__x0020_Sponsor>
-    <QA_x0020_Check_x0020_II_x0020_Approval_x0020_Date xmlns="5f74dd2f-22f2-408e-afeb-41eb07d438b4" xsi:nil="true"/>
-    <QMS_x0020_Version xmlns="5f74dd2f-22f2-408e-afeb-41eb07d438b4">v002.2a</QMS_x0020_Version>
-    <General_x0020_Manager xmlns="5f74dd2f-22f2-408e-afeb-41eb07d438b4">
-      <UserInfo>
-        <DisplayName/>
-        <AccountId xsi:nil="true"/>
-        <AccountType/>
-      </UserInfo>
-    </General_x0020_Manager>
-    <Review_x0020_Due_x0020_Date xmlns="5f74dd2f-22f2-408e-afeb-41eb07d438b4" xsi:nil="true"/>
-    <AMEP_x0020_Reference xmlns="5f74dd2f-22f2-408e-afeb-41eb07d438b4" xsi:nil="true"/>
-    <QA_x0020_Check_x0020_I_x0020_Approval_x0020_Date xmlns="5f74dd2f-22f2-408e-afeb-41eb07d438b4" xsi:nil="true"/>
-    <Document_x0020_Owners xmlns="5f74dd2f-22f2-408e-afeb-41eb07d438b4">
-      <UserInfo>
-        <DisplayName/>
-        <AccountId xsi:nil="true"/>
-        <AccountType/>
-      </UserInfo>
-    </Document_x0020_Owners>
-    <Trim_x0020_Number xmlns="5f74dd2f-22f2-408e-afeb-41eb07d438b4" xsi:nil="true"/>
-    <QA_x0020_Check_x0020_I xmlns="5f74dd2f-22f2-408e-afeb-41eb07d438b4">
-      <UserInfo>
-        <DisplayName/>
-        <AccountId xsi:nil="true"/>
-        <AccountType/>
-      </UserInfo>
-    </QA_x0020_Check_x0020_I>
-    <Notes1 xmlns="5f74dd2f-22f2-408e-afeb-41eb07d438b4" xsi:nil="true"/>
-    <New_x002f_Review_x0020_Type xmlns="5f74dd2f-22f2-408e-afeb-41eb07d438b4">Migration</New_x002f_Review_x0020_Type>
-    <MTO_x0020_Reference xmlns="5f74dd2f-22f2-408e-afeb-41eb07d438b4" xsi:nil="true"/>
-    <QA_x0020_Check_x0020_II xmlns="5f74dd2f-22f2-408e-afeb-41eb07d438b4">
-      <UserInfo>
-        <DisplayName/>
-        <AccountId xsi:nil="true"/>
-        <AccountType/>
-      </UserInfo>
-    </QA_x0020_Check_x0020_II>
-    <MD_x0020_on_x0020_behalf_x0020_of_x0020_CORPEX_x0020_Approval_x0020_Date xmlns="5f74dd2f-22f2-408e-afeb-41eb07d438b4" xsi:nil="true"/>
-    <Proposer_x002f_Sponsor_x0020_Approval_x0020_Date xmlns="5f74dd2f-22f2-408e-afeb-41eb07d438b4" xsi:nil="true"/>
-    <Pub_x0020_Sector_x0020_Ref xmlns="5f74dd2f-22f2-408e-afeb-41eb07d438b4" xsi:nil="true"/>
-    <Managing_x0020_Director xmlns="5f74dd2f-22f2-408e-afeb-41eb07d438b4">
-      <UserInfo>
-        <DisplayName/>
-        <AccountId xsi:nil="true"/>
-        <AccountType/>
-      </UserInfo>
-    </Managing_x0020_Director>
-    <RelatedItems xmlns="http://schemas.microsoft.com/sharepoint/v3" xsi:nil="true"/>
-  </documentManagement>
-</p:properties>
-</file>
-
 <file path=customXml/item3.xml><?xml version="1.0" encoding="utf-8"?>
-<b:Sources xmlns:b="http://schemas.openxmlformats.org/officeDocument/2006/bibliography" xmlns="http://schemas.openxmlformats.org/officeDocument/2006/bibliography" SelectedStyle="\APA.XSL" StyleName="APA"/>
-</file>
-
-<file path=customXml/item4.xml><?xml version="1.0" encoding="utf-8"?>
 <?mso-contentType ?>
 <FormTemplates xmlns="http://schemas.microsoft.com/sharepoint/v3/contenttype/forms">
   <Display>DocumentLibraryForm</Display>
@@ -13405,7 +13138,22 @@
 </FormTemplates>
 </file>
 
+<file path=customXml/item4.xml><?xml version="1.0" encoding="utf-8"?>
+<b:Sources xmlns:b="http://schemas.openxmlformats.org/officeDocument/2006/bibliography" xmlns="http://schemas.openxmlformats.org/officeDocument/2006/bibliography" SelectedStyle="\APA.XSL" StyleName="APA"/>
+</file>
+
 <file path=customXml/itemProps1.xml><?xml version="1.0" encoding="utf-8"?>
+<ds:datastoreItem xmlns:ds="http://schemas.openxmlformats.org/officeDocument/2006/customXml" ds:itemID="{81993F17-7D57-4F25-8E1C-D5FD90C086DD}">
+  <ds:schemaRefs>
+    <ds:schemaRef ds:uri="http://schemas.microsoft.com/office/2006/metadata/properties"/>
+    <ds:schemaRef ds:uri="http://schemas.microsoft.com/office/infopath/2007/PartnerControls"/>
+    <ds:schemaRef ds:uri="5f74dd2f-22f2-408e-afeb-41eb07d438b4"/>
+    <ds:schemaRef ds:uri="http://schemas.microsoft.com/sharepoint/v3"/>
+  </ds:schemaRefs>
+</ds:datastoreItem>
+</file>
+
+<file path=customXml/itemProps2.xml><?xml version="1.0" encoding="utf-8"?>
 <ds:datastoreItem xmlns:ds="http://schemas.openxmlformats.org/officeDocument/2006/customXml" ds:itemID="{83C4E53E-7A16-4DFE-A2BC-8DB8C0FCBA91}">
   <ds:schemaRefs>
     <ds:schemaRef ds:uri="http://schemas.microsoft.com/office/2006/metadata/contentType"/>
@@ -13424,29 +13172,18 @@
 </ds:datastoreItem>
 </file>
 
-<file path=customXml/itemProps2.xml><?xml version="1.0" encoding="utf-8"?>
-<ds:datastoreItem xmlns:ds="http://schemas.openxmlformats.org/officeDocument/2006/customXml" ds:itemID="{81993F17-7D57-4F25-8E1C-D5FD90C086DD}">
+<file path=customXml/itemProps3.xml><?xml version="1.0" encoding="utf-8"?>
+<ds:datastoreItem xmlns:ds="http://schemas.openxmlformats.org/officeDocument/2006/customXml" ds:itemID="{9AF8CAA7-E0EF-4D40-94C0-789915F410FE}">
   <ds:schemaRefs>
-    <ds:schemaRef ds:uri="http://schemas.microsoft.com/office/2006/metadata/properties"/>
-    <ds:schemaRef ds:uri="http://schemas.microsoft.com/office/infopath/2007/PartnerControls"/>
-    <ds:schemaRef ds:uri="5f74dd2f-22f2-408e-afeb-41eb07d438b4"/>
-    <ds:schemaRef ds:uri="http://schemas.microsoft.com/sharepoint/v3"/>
+    <ds:schemaRef ds:uri="http://schemas.microsoft.com/sharepoint/v3/contenttype/forms"/>
   </ds:schemaRefs>
 </ds:datastoreItem>
 </file>
 
-<file path=customXml/itemProps3.xml><?xml version="1.0" encoding="utf-8"?>
+<file path=customXml/itemProps4.xml><?xml version="1.0" encoding="utf-8"?>
 <ds:datastoreItem xmlns:ds="http://schemas.openxmlformats.org/officeDocument/2006/customXml" ds:itemID="{80EA9C83-1E8D-4521-B67D-4D5BD64B38DC}">
   <ds:schemaRefs>
     <ds:schemaRef ds:uri="http://schemas.openxmlformats.org/officeDocument/2006/bibliography"/>
   </ds:schemaRefs>
 </ds:datastoreItem>
-</file>
-
-<file path=customXml/itemProps4.xml><?xml version="1.0" encoding="utf-8"?>
-<ds:datastoreItem xmlns:ds="http://schemas.openxmlformats.org/officeDocument/2006/customXml" ds:itemID="{9AF8CAA7-E0EF-4D40-94C0-789915F410FE}">
-  <ds:schemaRefs>
-    <ds:schemaRef ds:uri="http://schemas.microsoft.com/sharepoint/v3/contenttype/forms"/>
-  </ds:schemaRefs>
-</ds:datastoreItem>
 </file>
</xml_diff>